<commit_message>
Test data in RemovePlayer Admin checkbock in dialog_add_player added
</commit_message>
<xml_diff>
--- a/documents/Akzeptanzkriterien.docx
+++ b/documents/Akzeptanzkriterien.docx
@@ -112,7 +112,7 @@
               </wp:anchor>
             </w:drawing>
           </mc:Choice>
-          <mc:Fallback xmlns:w16se="http://schemas.microsoft.com/office/word/2015/wordml/symex" xmlns:aink="http://schemas.microsoft.com/office/drawing/2016/ink" xmlns:cx8="http://schemas.microsoft.com/office/drawing/2016/5/14/chartex" xmlns:cx7="http://schemas.microsoft.com/office/drawing/2016/5/13/chartex" xmlns:cx6="http://schemas.microsoft.com/office/drawing/2016/5/12/chartex" xmlns:cx5="http://schemas.microsoft.com/office/drawing/2016/5/11/chartex" xmlns:cx4="http://schemas.microsoft.com/office/drawing/2016/5/10/chartex" xmlns:cx3="http://schemas.microsoft.com/office/drawing/2016/5/9/chartex" xmlns:cx2="http://schemas.microsoft.com/office/drawing/2015/10/21/chartex" xmlns:cx1="http://schemas.microsoft.com/office/drawing/2015/9/8/chartex" xmlns:cx="http://schemas.microsoft.com/office/drawing/2014/chartex">
+          <mc:Fallback xmlns:cx="http://schemas.microsoft.com/office/drawing/2014/chartex" xmlns:cx1="http://schemas.microsoft.com/office/drawing/2015/9/8/chartex" xmlns:cx2="http://schemas.microsoft.com/office/drawing/2015/10/21/chartex" xmlns:cx3="http://schemas.microsoft.com/office/drawing/2016/5/9/chartex" xmlns:cx4="http://schemas.microsoft.com/office/drawing/2016/5/10/chartex" xmlns:cx5="http://schemas.microsoft.com/office/drawing/2016/5/11/chartex" xmlns:cx6="http://schemas.microsoft.com/office/drawing/2016/5/12/chartex" xmlns:cx7="http://schemas.microsoft.com/office/drawing/2016/5/13/chartex" xmlns:cx8="http://schemas.microsoft.com/office/drawing/2016/5/14/chartex" xmlns:aink="http://schemas.microsoft.com/office/drawing/2016/ink" xmlns:w16se="http://schemas.microsoft.com/office/word/2015/wordml/symex">
             <w:pict>
               <v:group w14:anchorId="4AFDFC22" id="Gruppieren 12" o:spid="_x0000_s1026" style="position:absolute;margin-left:0;margin-top:-.05pt;width:482.4pt;height:83.2pt;z-index:251659264" coordsize="61264,10566" o:gfxdata="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">
                 <v:shapetype id="_x0000_t75" coordsize="21600,21600" o:spt="75" o:preferrelative="t" path="m@4@5l@4@11@9@11@9@5xe" filled="f" stroked="f">
@@ -213,21 +213,7 @@
         <w:rPr>
           <w:sz w:val="28"/>
         </w:rPr>
-        <w:t xml:space="preserve">Gruppe 1 –  </w:t>
-      </w:r>
-      <w:proofErr w:type="spellStart"/>
-      <w:r>
-        <w:rPr>
-          <w:sz w:val="28"/>
-        </w:rPr>
-        <w:t>Lagger</w:t>
-      </w:r>
-      <w:proofErr w:type="spellEnd"/>
-      <w:r>
-        <w:rPr>
-          <w:sz w:val="28"/>
-        </w:rPr>
-        <w:t>,</w:t>
+        <w:t>Gruppe 1 –  Lagger,</w:t>
       </w:r>
     </w:p>
     <w:p>
@@ -245,20 +231,7 @@
           <w:sz w:val="28"/>
         </w:rPr>
         <w:tab/>
-      </w:r>
-      <w:proofErr w:type="spellStart"/>
-      <w:r>
-        <w:rPr>
-          <w:sz w:val="28"/>
-        </w:rPr>
-        <w:t>Sarkovic</w:t>
-      </w:r>
-      <w:proofErr w:type="spellEnd"/>
-      <w:r>
-        <w:rPr>
-          <w:sz w:val="28"/>
-        </w:rPr>
-        <w:t>,</w:t>
+        <w:t>Sarkovic,</w:t>
       </w:r>
     </w:p>
     <w:p>
@@ -294,15 +267,8 @@
           <w:sz w:val="28"/>
         </w:rPr>
         <w:tab/>
-      </w:r>
-      <w:proofErr w:type="spellStart"/>
-      <w:r>
-        <w:rPr>
-          <w:sz w:val="28"/>
-        </w:rPr>
         <w:t>Wutti</w:t>
       </w:r>
-      <w:proofErr w:type="spellEnd"/>
     </w:p>
     <w:p>
       <w:pPr>
@@ -463,39 +429,13 @@
         <w:t>Ein User</w:t>
       </w:r>
       <w:r>
-        <w:t xml:space="preserve"> mit </w:t>
-      </w:r>
-      <w:proofErr w:type="spellStart"/>
-      <w:r>
-        <w:t>Adminrechten</w:t>
-      </w:r>
-      <w:proofErr w:type="spellEnd"/>
-      <w:r>
-        <w:t xml:space="preserve"> kann einen neuen Spieler (Account) anlegen. Dies erfolgt durch die Eingabe eines </w:t>
-      </w:r>
-      <w:proofErr w:type="spellStart"/>
-      <w:r>
-        <w:t>gütligen</w:t>
-      </w:r>
-      <w:proofErr w:type="spellEnd"/>
-      <w:r>
-        <w:t xml:space="preserve"> Benutzernamens sowie Passworts. </w:t>
-      </w:r>
-      <w:proofErr w:type="spellStart"/>
-      <w:r>
-        <w:t>Zusätlich</w:t>
-      </w:r>
-      <w:proofErr w:type="spellEnd"/>
-      <w:r>
-        <w:t xml:space="preserve"> kann angegeben werden, ob der neu angelegte Account über </w:t>
-      </w:r>
-      <w:proofErr w:type="spellStart"/>
-      <w:r>
-        <w:t>Adminrechte</w:t>
-      </w:r>
-      <w:proofErr w:type="spellEnd"/>
-      <w:r>
-        <w:t xml:space="preserve"> verfügt.</w:t>
+        <w:t xml:space="preserve"> mit Adminrechten kann einen neuen Spieler (Account) anlegen. Dies erfolgt durch die Eingabe eines gütligen Benutzernamens sowie Passworts. Zusät</w:t>
+      </w:r>
+      <w:r>
+        <w:t>z</w:t>
+      </w:r>
+      <w:r>
+        <w:t>lich kann angegeben werden, ob der neu angelegte Account über Adminrechte verfügt.</w:t>
       </w:r>
     </w:p>
     <w:p>
@@ -516,13 +456,8 @@
       </w:r>
       <w:r>
         <w:tab/>
-        <w:t xml:space="preserve">Der gerade angemeldete User besitzt </w:t>
-      </w:r>
-      <w:proofErr w:type="spellStart"/>
-      <w:r>
-        <w:t>Adminrechte</w:t>
-      </w:r>
-      <w:proofErr w:type="spellEnd"/>
+        <w:t>Der gerade angemeldete User besitzt Adminrechte</w:t>
+      </w:r>
       <w:r>
         <w:t>.</w:t>
       </w:r>
@@ -734,7 +669,15 @@
       </w:r>
       <w:r>
         <w:tab/>
-        <w:t xml:space="preserve">Das eingegeben Passwort entspricht nicht den Anforderungen </w:t>
+        <w:t>Das eingegeben</w:t>
+      </w:r>
+      <w:r>
+        <w:t>e</w:t>
+      </w:r>
+      <w:bookmarkStart w:id="0" w:name="_GoBack"/>
+      <w:bookmarkEnd w:id="0"/>
+      <w:r>
+        <w:t xml:space="preserve"> Passwort entspricht nicht den Anforderungen </w:t>
       </w:r>
     </w:p>
     <w:p>
@@ -840,15 +783,7 @@
     </w:p>
     <w:p>
       <w:r>
-        <w:t xml:space="preserve">Ein User kann seine eigenen Positionen verwalten, d.h. festlegen, welche Positionen für ihn spielbar sind. Wenn der User </w:t>
-      </w:r>
-      <w:proofErr w:type="spellStart"/>
-      <w:r>
-        <w:t>Adminrechte</w:t>
-      </w:r>
-      <w:proofErr w:type="spellEnd"/>
-      <w:r>
-        <w:t xml:space="preserve"> besitzt, kann er die Positionen aller Spieler verwalten.</w:t>
+        <w:t>Ein User kann seine eigenen Positionen verwalten, d.h. festlegen, welche Positionen für ihn spielbar sind. Wenn der User Adminrechte besitzt, kann er die Positionen aller Spieler verwalten.</w:t>
       </w:r>
     </w:p>
     <w:p>
@@ -869,30 +804,20 @@
       </w:r>
       <w:r>
         <w:tab/>
-        <w:t>Der gerade angemeldete User</w:t>
-      </w:r>
-      <w:r>
-        <w:t xml:space="preserve"> befindet sich in seinem Profil oder besitzt</w:t>
-      </w:r>
-      <w:r>
-        <w:tab/>
-      </w:r>
-      <w:r>
-        <w:tab/>
-      </w:r>
-      <w:r>
-        <w:tab/>
-      </w:r>
-      <w:r>
-        <w:tab/>
-      </w:r>
-      <w:proofErr w:type="spellStart"/>
-      <w:r>
-        <w:t>Adminrechte</w:t>
-      </w:r>
-      <w:proofErr w:type="spellEnd"/>
-      <w:r>
-        <w:t>.</w:t>
+        <w:t>Der gerade angemeldete User befindet sich in seinem Profil oder besitzt</w:t>
+      </w:r>
+      <w:r>
+        <w:tab/>
+      </w:r>
+      <w:r>
+        <w:tab/>
+      </w:r>
+      <w:r>
+        <w:tab/>
+      </w:r>
+      <w:r>
+        <w:tab/>
+        <w:t>Adminrechte.</w:t>
       </w:r>
     </w:p>
     <w:p/>
@@ -945,10 +870,7 @@
         <w:tab/>
       </w:r>
       <w:r>
-        <w:t>Keine Position wird als spielbar markiert</w:t>
-      </w:r>
-      <w:r>
-        <w:t>.</w:t>
+        <w:t>Keine Position wird als spielbar markiert.</w:t>
       </w:r>
     </w:p>
     <w:p>
@@ -980,10 +902,7 @@
         <w:tab/>
       </w:r>
       <w:r>
-        <w:t xml:space="preserve">Es erscheint ein Informationsdialog, </w:t>
-      </w:r>
-      <w:r>
-        <w:t>der User wird aufgefordert, zumindest</w:t>
+        <w:t>Es erscheint ein Informationsdialog, der User wird aufgefordert, zumindest</w:t>
       </w:r>
     </w:p>
     <w:p>
@@ -992,13 +911,200 @@
         <w:ind w:left="2124" w:firstLine="708"/>
       </w:pPr>
       <w:r>
-        <w:t>eine Position zu wählen</w:t>
-      </w:r>
-      <w:r>
-        <w:t>.</w:t>
-      </w:r>
-      <w:bookmarkStart w:id="0" w:name="_GoBack"/>
-      <w:bookmarkEnd w:id="0"/>
+        <w:t>eine Position zu wählen.</w:t>
+      </w:r>
+    </w:p>
+    <w:p>
+      <w:r>
+        <w:br w:type="page"/>
+      </w:r>
+    </w:p>
+    <w:p>
+      <w:pPr>
+        <w:spacing w:after="0" w:line="240" w:lineRule="auto"/>
+        <w:ind w:left="2124" w:firstLine="708"/>
+      </w:pPr>
+    </w:p>
+    <w:p>
+      <w:pPr>
+        <w:jc w:val="center"/>
+        <w:rPr>
+          <w:rFonts w:cstheme="minorHAnsi"/>
+          <w:sz w:val="28"/>
+          <w:u w:val="single"/>
+        </w:rPr>
+      </w:pPr>
+      <w:r>
+        <w:rPr>
+          <w:sz w:val="28"/>
+          <w:u w:val="single"/>
+        </w:rPr>
+        <w:t>Akzeptanzkriterium</w:t>
+      </w:r>
+      <w:r>
+        <w:rPr>
+          <w:sz w:val="28"/>
+          <w:u w:val="single"/>
+        </w:rPr>
+        <w:t xml:space="preserve"> User Story - </w:t>
+      </w:r>
+      <w:r>
+        <w:rPr>
+          <w:rFonts w:cstheme="minorHAnsi"/>
+          <w:sz w:val="28"/>
+          <w:u w:val="single"/>
+        </w:rPr>
+        <w:t>'</w:t>
+      </w:r>
+      <w:r>
+        <w:rPr>
+          <w:sz w:val="28"/>
+          <w:u w:val="single"/>
+        </w:rPr>
+        <w:t>Spieler entfernen</w:t>
+      </w:r>
+      <w:r>
+        <w:rPr>
+          <w:rFonts w:cstheme="minorHAnsi"/>
+          <w:sz w:val="28"/>
+          <w:u w:val="single"/>
+        </w:rPr>
+        <w:t>'</w:t>
+      </w:r>
+    </w:p>
+    <w:p>
+      <w:pPr>
+        <w:jc w:val="center"/>
+        <w:rPr>
+          <w:rFonts w:cstheme="minorHAnsi"/>
+          <w:sz w:val="28"/>
+          <w:u w:val="single"/>
+        </w:rPr>
+      </w:pPr>
+    </w:p>
+    <w:p>
+      <w:r>
+        <w:t>Ein angemeldeter Admin kann aus allen angelegten Spielern einen auswählen und diesen entfernen. Dieser User kann daraufhin nicht mehr in die App einsteigen.</w:t>
+      </w:r>
+    </w:p>
+    <w:p/>
+    <w:p>
+      <w:r>
+        <w:rPr>
+          <w:u w:val="single"/>
+        </w:rPr>
+        <w:t>Vorbedingung:</w:t>
+      </w:r>
+      <w:r>
+        <w:tab/>
+      </w:r>
+      <w:r>
+        <w:tab/>
+        <w:t xml:space="preserve">Der gerade angemeldete User besitzt </w:t>
+      </w:r>
+      <w:r>
+        <w:t>Adminrechte.</w:t>
+      </w:r>
+    </w:p>
+    <w:p/>
+    <w:p>
+      <w:pPr>
+        <w:rPr>
+          <w:u w:val="single"/>
+        </w:rPr>
+      </w:pPr>
+      <w:r>
+        <w:rPr>
+          <w:u w:val="single"/>
+        </w:rPr>
+        <w:t>Fehlerfälle</w:t>
+      </w:r>
+      <w:r>
+        <w:rPr>
+          <w:u w:val="single"/>
+        </w:rPr>
+        <w:t>:</w:t>
+      </w:r>
+    </w:p>
+    <w:p>
+      <w:pPr>
+        <w:spacing w:after="0" w:line="240" w:lineRule="auto"/>
+      </w:pPr>
+      <w:r>
+        <w:tab/>
+      </w:r>
+      <w:r>
+        <w:tab/>
+      </w:r>
+      <w:r>
+        <w:rPr>
+          <w:b/>
+        </w:rPr>
+        <w:t>Aktion</w:t>
+      </w:r>
+      <w:r>
+        <w:rPr>
+          <w:b/>
+        </w:rPr>
+        <w:tab/>
+        <w:t xml:space="preserve"> </w:t>
+      </w:r>
+      <w:r>
+        <w:rPr>
+          <w:b/>
+        </w:rPr>
+        <w:tab/>
+      </w:r>
+      <w:r>
+        <w:t>Keine Position wird als spielbar markiert.</w:t>
+      </w:r>
+    </w:p>
+    <w:p>
+      <w:pPr>
+        <w:spacing w:after="0" w:line="240" w:lineRule="auto"/>
+      </w:pPr>
+      <w:r>
+        <w:tab/>
+      </w:r>
+      <w:r>
+        <w:tab/>
+      </w:r>
+      <w:r>
+        <w:rPr>
+          <w:b/>
+        </w:rPr>
+        <w:t>Er</w:t>
+      </w:r>
+      <w:r>
+        <w:rPr>
+          <w:b/>
+        </w:rPr>
+        <w:t>gebnis</w:t>
+      </w:r>
+      <w:r>
+        <w:rPr>
+          <w:b/>
+        </w:rPr>
+        <w:tab/>
+      </w:r>
+      <w:r>
+        <w:t>Es erscheint ein Informationsdialog, der User wird aufgefordert, zumindest</w:t>
+      </w:r>
+    </w:p>
+    <w:p>
+      <w:pPr>
+        <w:spacing w:after="0" w:line="240" w:lineRule="auto"/>
+        <w:ind w:left="2124" w:firstLine="708"/>
+      </w:pPr>
+      <w:r>
+        <w:t>eine Position zu wählen.</w:t>
+      </w:r>
+    </w:p>
+    <w:p>
+      <w:pPr>
+        <w:spacing w:after="0" w:line="240" w:lineRule="auto"/>
+        <w:ind w:left="2124" w:firstLine="708"/>
+      </w:pPr>
     </w:p>
     <w:sectPr>
       <w:headerReference w:type="default" r:id="rId12"/>
@@ -1095,49 +1201,8 @@
         <w:rFonts w:cstheme="minorHAnsi"/>
         <w:sz w:val="20"/>
       </w:rPr>
-      <w:t xml:space="preserve">Gruppe 1 – </w:t>
+      <w:t>Gruppe 1 – Lagger, Sarkovic, Weiler, Wutti</w:t>
     </w:r>
-    <w:proofErr w:type="spellStart"/>
-    <w:r>
-      <w:rPr>
-        <w:rFonts w:cstheme="minorHAnsi"/>
-        <w:sz w:val="20"/>
-      </w:rPr>
-      <w:t>Lagger</w:t>
-    </w:r>
-    <w:proofErr w:type="spellEnd"/>
-    <w:r>
-      <w:rPr>
-        <w:rFonts w:cstheme="minorHAnsi"/>
-        <w:sz w:val="20"/>
-      </w:rPr>
-      <w:t xml:space="preserve">, </w:t>
-    </w:r>
-    <w:proofErr w:type="spellStart"/>
-    <w:r>
-      <w:rPr>
-        <w:rFonts w:cstheme="minorHAnsi"/>
-        <w:sz w:val="20"/>
-      </w:rPr>
-      <w:t>Sarkovic</w:t>
-    </w:r>
-    <w:proofErr w:type="spellEnd"/>
-    <w:r>
-      <w:rPr>
-        <w:rFonts w:cstheme="minorHAnsi"/>
-        <w:sz w:val="20"/>
-      </w:rPr>
-      <w:t xml:space="preserve">, Weiler, </w:t>
-    </w:r>
-    <w:proofErr w:type="spellStart"/>
-    <w:r>
-      <w:rPr>
-        <w:rFonts w:cstheme="minorHAnsi"/>
-        <w:sz w:val="20"/>
-      </w:rPr>
-      <w:t>Wutti</w:t>
-    </w:r>
-    <w:proofErr w:type="spellEnd"/>
     <w:r>
       <w:rPr>
         <w:rFonts w:cstheme="minorHAnsi"/>
@@ -1192,7 +1257,7 @@
         <w:sz w:val="20"/>
         <w:lang w:val="de-DE"/>
       </w:rPr>
-      <w:t>3</w:t>
+      <w:t>4</w:t>
     </w:r>
     <w:r>
       <w:rPr>
@@ -1242,7 +1307,7 @@
         <w:sz w:val="20"/>
         <w:lang w:val="de-DE"/>
       </w:rPr>
-      <w:t>3</w:t>
+      <w:t>4</w:t>
     </w:r>
     <w:r>
       <w:rPr>
@@ -1422,7 +1487,7 @@
             </wp:anchor>
           </w:drawing>
         </mc:Choice>
-        <mc:Fallback xmlns:w16se="http://schemas.microsoft.com/office/word/2015/wordml/symex" xmlns:aink="http://schemas.microsoft.com/office/drawing/2016/ink" xmlns:cx8="http://schemas.microsoft.com/office/drawing/2016/5/14/chartex" xmlns:cx7="http://schemas.microsoft.com/office/drawing/2016/5/13/chartex" xmlns:cx6="http://schemas.microsoft.com/office/drawing/2016/5/12/chartex" xmlns:cx5="http://schemas.microsoft.com/office/drawing/2016/5/11/chartex" xmlns:cx4="http://schemas.microsoft.com/office/drawing/2016/5/10/chartex" xmlns:cx3="http://schemas.microsoft.com/office/drawing/2016/5/9/chartex" xmlns:cx2="http://schemas.microsoft.com/office/drawing/2015/10/21/chartex" xmlns:cx1="http://schemas.microsoft.com/office/drawing/2015/9/8/chartex" xmlns:cx="http://schemas.microsoft.com/office/drawing/2014/chartex">
+        <mc:Fallback xmlns:cx="http://schemas.microsoft.com/office/drawing/2014/chartex" xmlns:cx1="http://schemas.microsoft.com/office/drawing/2015/9/8/chartex" xmlns:cx2="http://schemas.microsoft.com/office/drawing/2015/10/21/chartex" xmlns:cx3="http://schemas.microsoft.com/office/drawing/2016/5/9/chartex" xmlns:cx4="http://schemas.microsoft.com/office/drawing/2016/5/10/chartex" xmlns:cx5="http://schemas.microsoft.com/office/drawing/2016/5/11/chartex" xmlns:cx6="http://schemas.microsoft.com/office/drawing/2016/5/12/chartex" xmlns:cx7="http://schemas.microsoft.com/office/drawing/2016/5/13/chartex" xmlns:cx8="http://schemas.microsoft.com/office/drawing/2016/5/14/chartex" xmlns:aink="http://schemas.microsoft.com/office/drawing/2016/ink" xmlns:w16se="http://schemas.microsoft.com/office/word/2015/wordml/symex">
           <w:pict>
             <v:group w14:anchorId="55EBBFCB" id="Gruppieren 13" o:spid="_x0000_s1026" style="position:absolute;margin-left:0;margin-top:-6.6pt;width:197.6pt;height:34pt;z-index:-251657216;mso-position-horizontal:center;mso-position-horizontal-relative:margin" coordorigin="" coordsize="61264,10563" o:gfxdata="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">
               <o:lock v:ext="edit" aspectratio="t"/>
@@ -3568,7 +3633,7 @@
 </file>
 
 <file path=customXml/itemProps1.xml><?xml version="1.0" encoding="utf-8"?>
-<ds:datastoreItem xmlns:ds="http://schemas.openxmlformats.org/officeDocument/2006/customXml" ds:itemID="{16A545A2-68F8-4537-A86D-AFDDE17FD674}">
+<ds:datastoreItem xmlns:ds="http://schemas.openxmlformats.org/officeDocument/2006/customXml" ds:itemID="{B14AFC9A-BDFF-4860-A6B6-565B498D8D60}">
   <ds:schemaRefs>
     <ds:schemaRef ds:uri="http://schemas.openxmlformats.org/officeDocument/2006/bibliography"/>
   </ds:schemaRefs>

</xml_diff>

<commit_message>
Akzeptanzkriterien updated Portrait-mode for all activities AlertDialog for removing Player/Match added
</commit_message>
<xml_diff>
--- a/documents/Akzeptanzkriterien.docx
+++ b/documents/Akzeptanzkriterien.docx
@@ -213,7 +213,21 @@
         <w:rPr>
           <w:sz w:val="28"/>
         </w:rPr>
-        <w:t>Gruppe 1 –  Lagger,</w:t>
+        <w:t xml:space="preserve">Gruppe 1 –  </w:t>
+      </w:r>
+      <w:proofErr w:type="spellStart"/>
+      <w:r>
+        <w:rPr>
+          <w:sz w:val="28"/>
+        </w:rPr>
+        <w:t>Lagger</w:t>
+      </w:r>
+      <w:proofErr w:type="spellEnd"/>
+      <w:r>
+        <w:rPr>
+          <w:sz w:val="28"/>
+        </w:rPr>
+        <w:t>,</w:t>
       </w:r>
     </w:p>
     <w:p>
@@ -231,7 +245,20 @@
           <w:sz w:val="28"/>
         </w:rPr>
         <w:tab/>
-        <w:t>Sarkovic,</w:t>
+      </w:r>
+      <w:proofErr w:type="spellStart"/>
+      <w:r>
+        <w:rPr>
+          <w:sz w:val="28"/>
+        </w:rPr>
+        <w:t>Sarkovic</w:t>
+      </w:r>
+      <w:proofErr w:type="spellEnd"/>
+      <w:r>
+        <w:rPr>
+          <w:sz w:val="28"/>
+        </w:rPr>
+        <w:t>,</w:t>
       </w:r>
     </w:p>
     <w:p>
@@ -267,8 +294,15 @@
           <w:sz w:val="28"/>
         </w:rPr>
         <w:tab/>
+      </w:r>
+      <w:proofErr w:type="spellStart"/>
+      <w:r>
+        <w:rPr>
+          <w:sz w:val="28"/>
+        </w:rPr>
         <w:t>Wutti</w:t>
       </w:r>
+      <w:proofErr w:type="spellEnd"/>
     </w:p>
     <w:p>
       <w:pPr>
@@ -429,13 +463,41 @@
         <w:t>Ein User</w:t>
       </w:r>
       <w:r>
-        <w:t xml:space="preserve"> mit Adminrechten kann einen neuen Spieler (Account) anlegen. Dies erfolgt durch die Eingabe eines gütligen Benutzernamens sowie Passworts. Zusät</w:t>
+        <w:t xml:space="preserve"> mit </w:t>
+      </w:r>
+      <w:proofErr w:type="spellStart"/>
+      <w:r>
+        <w:t>Adminrechten</w:t>
+      </w:r>
+      <w:proofErr w:type="spellEnd"/>
+      <w:r>
+        <w:t xml:space="preserve"> kann einen neuen Spieler (Account) anlegen. Dies erfo</w:t>
+      </w:r>
+      <w:r>
+        <w:t>lgt durch die Eingabe eines gült</w:t>
+      </w:r>
+      <w:r>
+        <w:t>igen Benutzernamens sowie Passworts</w:t>
+      </w:r>
+      <w:r>
+        <w:t xml:space="preserve"> (+ Passwort bestätigen)</w:t>
+      </w:r>
+      <w:r>
+        <w:t>. Zusät</w:t>
       </w:r>
       <w:r>
         <w:t>z</w:t>
       </w:r>
       <w:r>
-        <w:t>lich kann angegeben werden, ob der neu angelegte Account über Adminrechte verfügt.</w:t>
+        <w:t xml:space="preserve">lich kann angegeben werden, ob der neu angelegte Account über </w:t>
+      </w:r>
+      <w:proofErr w:type="spellStart"/>
+      <w:r>
+        <w:t>Adminrechte</w:t>
+      </w:r>
+      <w:proofErr w:type="spellEnd"/>
+      <w:r>
+        <w:t xml:space="preserve"> verfügt.</w:t>
       </w:r>
     </w:p>
     <w:p>
@@ -456,8 +518,13 @@
       </w:r>
       <w:r>
         <w:tab/>
-        <w:t>Der gerade angemeldete User besitzt Adminrechte</w:t>
-      </w:r>
+        <w:t xml:space="preserve">Der gerade angemeldete User besitzt </w:t>
+      </w:r>
+      <w:proofErr w:type="spellStart"/>
+      <w:r>
+        <w:t>Adminrechte</w:t>
+      </w:r>
+      <w:proofErr w:type="spellEnd"/>
       <w:r>
         <w:t>.</w:t>
       </w:r>
@@ -674,10 +741,770 @@
       <w:r>
         <w:t>e</w:t>
       </w:r>
+      <w:r>
+        <w:t xml:space="preserve"> Passwort entspricht nicht den Anforderungen </w:t>
+      </w:r>
+    </w:p>
+    <w:p>
+      <w:pPr>
+        <w:spacing w:after="0" w:line="240" w:lineRule="auto"/>
+        <w:ind w:left="2124" w:firstLine="708"/>
+      </w:pPr>
+      <w:r>
+        <w:t>(mind. 5 Zeichen)</w:t>
+      </w:r>
+    </w:p>
+    <w:p>
+      <w:pPr>
+        <w:spacing w:after="0" w:line="240" w:lineRule="auto"/>
+      </w:pPr>
+      <w:r>
+        <w:tab/>
+      </w:r>
+      <w:r>
+        <w:tab/>
+      </w:r>
+      <w:r>
+        <w:rPr>
+          <w:b/>
+        </w:rPr>
+        <w:t>Ergebnis</w:t>
+      </w:r>
+      <w:r>
+        <w:tab/>
+        <w:t>Es werden die Mindestanforderungen bekannt gegeben.</w:t>
+      </w:r>
+    </w:p>
+    <w:p>
+      <w:pPr>
+        <w:spacing w:after="0" w:line="240" w:lineRule="auto"/>
+      </w:pPr>
+    </w:p>
+    <w:p>
+      <w:pPr>
+        <w:spacing w:after="0" w:line="240" w:lineRule="auto"/>
+      </w:pPr>
+      <w:r>
+        <w:tab/>
+      </w:r>
+      <w:r>
+        <w:tab/>
+      </w:r>
+      <w:r>
+        <w:rPr>
+          <w:b/>
+        </w:rPr>
+        <w:t>Aktion</w:t>
+      </w:r>
+      <w:r>
+        <w:tab/>
+      </w:r>
+      <w:r>
+        <w:tab/>
+        <w:t xml:space="preserve">Das eingegebene Passwort </w:t>
+      </w:r>
+      <w:r>
+        <w:t>und die Passwort-Bestätigung stimmen nicht</w:t>
+      </w:r>
+    </w:p>
+    <w:p>
+      <w:pPr>
+        <w:spacing w:after="0" w:line="240" w:lineRule="auto"/>
+      </w:pPr>
+      <w:r>
+        <w:tab/>
+      </w:r>
+      <w:r>
+        <w:tab/>
+      </w:r>
+      <w:r>
+        <w:tab/>
+      </w:r>
+      <w:r>
+        <w:tab/>
+        <w:t>überein.</w:t>
+      </w:r>
+    </w:p>
+    <w:p>
+      <w:pPr>
+        <w:spacing w:after="0" w:line="240" w:lineRule="auto"/>
+      </w:pPr>
+      <w:r>
+        <w:tab/>
+      </w:r>
+      <w:r>
+        <w:tab/>
+      </w:r>
+      <w:r>
+        <w:rPr>
+          <w:b/>
+        </w:rPr>
+        <w:t>Ergebnis</w:t>
+      </w:r>
+      <w:r>
+        <w:tab/>
+      </w:r>
+      <w:r>
+        <w:t>Es erscheint ein Informationsdialog, die Eingabefelder betreffend Passwort</w:t>
+      </w:r>
+    </w:p>
+    <w:p>
+      <w:pPr>
+        <w:spacing w:after="0" w:line="240" w:lineRule="auto"/>
+        <w:ind w:left="2124" w:firstLine="708"/>
+      </w:pPr>
+      <w:r>
+        <w:t>werden geleert</w:t>
+      </w:r>
+      <w:r>
+        <w:t>.</w:t>
+      </w:r>
+    </w:p>
+    <w:p>
+      <w:pPr>
+        <w:spacing w:after="0" w:line="240" w:lineRule="auto"/>
+      </w:pPr>
+    </w:p>
+    <w:p>
+      <w:r>
+        <w:br w:type="page"/>
+      </w:r>
+    </w:p>
+    <w:p>
+      <w:pPr>
+        <w:jc w:val="center"/>
+        <w:rPr>
+          <w:sz w:val="28"/>
+          <w:u w:val="single"/>
+        </w:rPr>
+      </w:pPr>
+    </w:p>
+    <w:p>
+      <w:pPr>
+        <w:jc w:val="center"/>
+        <w:rPr>
+          <w:rFonts w:cstheme="minorHAnsi"/>
+          <w:sz w:val="28"/>
+          <w:u w:val="single"/>
+        </w:rPr>
+      </w:pPr>
+      <w:r>
+        <w:rPr>
+          <w:sz w:val="28"/>
+          <w:u w:val="single"/>
+        </w:rPr>
+        <w:t>Akzeptanzkriterium</w:t>
+      </w:r>
+      <w:r>
+        <w:rPr>
+          <w:sz w:val="28"/>
+          <w:u w:val="single"/>
+        </w:rPr>
+        <w:t xml:space="preserve"> User Story - </w:t>
+      </w:r>
+      <w:r>
+        <w:rPr>
+          <w:rFonts w:cstheme="minorHAnsi"/>
+          <w:sz w:val="28"/>
+          <w:u w:val="single"/>
+        </w:rPr>
+        <w:t>'</w:t>
+      </w:r>
+      <w:r>
+        <w:rPr>
+          <w:sz w:val="28"/>
+          <w:u w:val="single"/>
+        </w:rPr>
+        <w:t>Positionen verwalten</w:t>
+      </w:r>
+      <w:r>
+        <w:rPr>
+          <w:rFonts w:cstheme="minorHAnsi"/>
+          <w:sz w:val="28"/>
+          <w:u w:val="single"/>
+        </w:rPr>
+        <w:t>'</w:t>
+      </w:r>
+    </w:p>
+    <w:p>
+      <w:pPr>
+        <w:jc w:val="center"/>
+        <w:rPr>
+          <w:rFonts w:cstheme="minorHAnsi"/>
+          <w:sz w:val="28"/>
+          <w:u w:val="single"/>
+        </w:rPr>
+      </w:pPr>
+    </w:p>
+    <w:p>
+      <w:r>
+        <w:t xml:space="preserve">Ein User kann seine eigenen Positionen verwalten, d.h. festlegen, welche Positionen für ihn spielbar sind. Wenn der User </w:t>
+      </w:r>
+      <w:proofErr w:type="spellStart"/>
+      <w:r>
+        <w:t>Adminrechte</w:t>
+      </w:r>
+      <w:proofErr w:type="spellEnd"/>
+      <w:r>
+        <w:t xml:space="preserve"> besitzt, kann er die Positionen aller Spieler verwalten.</w:t>
+      </w:r>
+    </w:p>
+    <w:p>
+      <w:r>
+        <w:t>Bei Spielen an denen der jeweilige User teilnimmt, kann er nur an einer Position spielen die er in seinem Profil als spielbar markiert hat.</w:t>
+      </w:r>
+    </w:p>
+    <w:p/>
+    <w:p>
+      <w:r>
+        <w:rPr>
+          <w:u w:val="single"/>
+        </w:rPr>
+        <w:t>Vorbedingung:</w:t>
+      </w:r>
+      <w:r>
+        <w:tab/>
+      </w:r>
+      <w:r>
+        <w:tab/>
+        <w:t>Der gerade angemeldete User befindet sich in seinem Profil oder besitzt</w:t>
+      </w:r>
+      <w:r>
+        <w:tab/>
+      </w:r>
+      <w:r>
+        <w:tab/>
+      </w:r>
+      <w:r>
+        <w:tab/>
+      </w:r>
+      <w:r>
+        <w:tab/>
+      </w:r>
+      <w:proofErr w:type="spellStart"/>
+      <w:r>
+        <w:t>Adminrechte</w:t>
+      </w:r>
+      <w:proofErr w:type="spellEnd"/>
+      <w:r>
+        <w:t>.</w:t>
+      </w:r>
+    </w:p>
+    <w:p/>
+    <w:p>
+      <w:pPr>
+        <w:rPr>
+          <w:u w:val="single"/>
+        </w:rPr>
+      </w:pPr>
+      <w:r>
+        <w:rPr>
+          <w:u w:val="single"/>
+        </w:rPr>
+        <w:t>Fehlerfälle</w:t>
+      </w:r>
+      <w:r>
+        <w:rPr>
+          <w:u w:val="single"/>
+        </w:rPr>
+        <w:t>:</w:t>
+      </w:r>
+    </w:p>
+    <w:p>
+      <w:pPr>
+        <w:spacing w:after="0" w:line="240" w:lineRule="auto"/>
+      </w:pPr>
+      <w:r>
+        <w:tab/>
+      </w:r>
+      <w:r>
+        <w:tab/>
+      </w:r>
+      <w:r>
+        <w:rPr>
+          <w:b/>
+        </w:rPr>
+        <w:t>Aktion</w:t>
+      </w:r>
+      <w:r>
+        <w:rPr>
+          <w:b/>
+        </w:rPr>
+        <w:tab/>
+        <w:t xml:space="preserve"> </w:t>
+      </w:r>
+      <w:r>
+        <w:rPr>
+          <w:b/>
+        </w:rPr>
+        <w:tab/>
+      </w:r>
+      <w:r>
+        <w:t>Keine Position wird als spielbar markiert.</w:t>
+      </w:r>
+    </w:p>
+    <w:p>
+      <w:pPr>
+        <w:spacing w:after="0" w:line="240" w:lineRule="auto"/>
+      </w:pPr>
+      <w:r>
+        <w:tab/>
+      </w:r>
+      <w:r>
+        <w:tab/>
+      </w:r>
+      <w:r>
+        <w:rPr>
+          <w:b/>
+        </w:rPr>
+        <w:t>Er</w:t>
+      </w:r>
+      <w:r>
+        <w:rPr>
+          <w:b/>
+        </w:rPr>
+        <w:t>gebnis</w:t>
+      </w:r>
+      <w:r>
+        <w:rPr>
+          <w:b/>
+        </w:rPr>
+        <w:tab/>
+      </w:r>
+      <w:r>
+        <w:t>Es erscheint ein Informationsdialog, der User wird aufgefordert, zumindest</w:t>
+      </w:r>
+    </w:p>
+    <w:p>
+      <w:pPr>
+        <w:spacing w:after="0" w:line="240" w:lineRule="auto"/>
+        <w:ind w:left="2124" w:firstLine="708"/>
+      </w:pPr>
+      <w:r>
+        <w:t>eine Position zu wählen.</w:t>
+      </w:r>
+    </w:p>
+    <w:p>
+      <w:r>
+        <w:br w:type="page"/>
+      </w:r>
+    </w:p>
+    <w:p>
+      <w:pPr>
+        <w:spacing w:after="0" w:line="240" w:lineRule="auto"/>
+        <w:ind w:left="2124" w:firstLine="708"/>
+      </w:pPr>
+    </w:p>
+    <w:p>
+      <w:pPr>
+        <w:jc w:val="center"/>
+        <w:rPr>
+          <w:rFonts w:cstheme="minorHAnsi"/>
+          <w:sz w:val="28"/>
+          <w:u w:val="single"/>
+        </w:rPr>
+      </w:pPr>
+      <w:r>
+        <w:rPr>
+          <w:sz w:val="28"/>
+          <w:u w:val="single"/>
+        </w:rPr>
+        <w:t>Akzeptanzkriterium</w:t>
+      </w:r>
+      <w:r>
+        <w:rPr>
+          <w:sz w:val="28"/>
+          <w:u w:val="single"/>
+        </w:rPr>
+        <w:t xml:space="preserve"> User Story - </w:t>
+      </w:r>
+      <w:r>
+        <w:rPr>
+          <w:rFonts w:cstheme="minorHAnsi"/>
+          <w:sz w:val="28"/>
+          <w:u w:val="single"/>
+        </w:rPr>
+        <w:t>'</w:t>
+      </w:r>
+      <w:r>
+        <w:rPr>
+          <w:sz w:val="28"/>
+          <w:u w:val="single"/>
+        </w:rPr>
+        <w:t>Spieler entfernen</w:t>
+      </w:r>
+      <w:r>
+        <w:rPr>
+          <w:rFonts w:cstheme="minorHAnsi"/>
+          <w:sz w:val="28"/>
+          <w:u w:val="single"/>
+        </w:rPr>
+        <w:t>'</w:t>
+      </w:r>
+    </w:p>
+    <w:p>
+      <w:pPr>
+        <w:jc w:val="center"/>
+        <w:rPr>
+          <w:rFonts w:cstheme="minorHAnsi"/>
+          <w:sz w:val="28"/>
+          <w:u w:val="single"/>
+        </w:rPr>
+      </w:pPr>
+    </w:p>
+    <w:p>
+      <w:r>
+        <w:t>Ein angemeldeter Admin kann aus allen angelegten Spielern einen auswählen und diesen entfernen. Dieser User kann daraufhin nicht mehr in die App einsteigen.</w:t>
+      </w:r>
+    </w:p>
+    <w:p/>
+    <w:p>
+      <w:r>
+        <w:rPr>
+          <w:u w:val="single"/>
+        </w:rPr>
+        <w:t>Vorbedingung:</w:t>
+      </w:r>
+      <w:r>
+        <w:tab/>
+      </w:r>
+      <w:r>
+        <w:tab/>
+        <w:t xml:space="preserve">Der gerade angemeldete User besitzt </w:t>
+      </w:r>
+      <w:proofErr w:type="spellStart"/>
+      <w:r>
+        <w:t>Adminrechte</w:t>
+      </w:r>
+      <w:proofErr w:type="spellEnd"/>
+      <w:r>
+        <w:t>.</w:t>
+      </w:r>
+    </w:p>
+    <w:p/>
+    <w:p>
+      <w:pPr>
+        <w:rPr>
+          <w:u w:val="single"/>
+        </w:rPr>
+      </w:pPr>
+      <w:r>
+        <w:rPr>
+          <w:u w:val="single"/>
+        </w:rPr>
+        <w:t>Fehlerfälle</w:t>
+      </w:r>
+      <w:r>
+        <w:rPr>
+          <w:u w:val="single"/>
+        </w:rPr>
+        <w:t>:</w:t>
+      </w:r>
+    </w:p>
+    <w:p>
+      <w:pPr>
+        <w:spacing w:after="0" w:line="240" w:lineRule="auto"/>
+      </w:pPr>
+      <w:r>
+        <w:tab/>
+      </w:r>
+      <w:r>
+        <w:tab/>
+      </w:r>
+      <w:r>
+        <w:rPr>
+          <w:b/>
+        </w:rPr>
+        <w:t>Aktion</w:t>
+      </w:r>
+      <w:r>
+        <w:rPr>
+          <w:b/>
+        </w:rPr>
+        <w:tab/>
+        <w:t xml:space="preserve"> </w:t>
+      </w:r>
+      <w:r>
+        <w:rPr>
+          <w:b/>
+        </w:rPr>
+        <w:tab/>
+      </w:r>
+      <w:r>
+        <w:t>Der angemeldete Admin versucht, sich selbst zu entfernen</w:t>
+      </w:r>
+      <w:r>
+        <w:t>.</w:t>
+      </w:r>
+    </w:p>
+    <w:p>
+      <w:pPr>
+        <w:spacing w:after="0" w:line="240" w:lineRule="auto"/>
+      </w:pPr>
+      <w:r>
+        <w:tab/>
+      </w:r>
+      <w:r>
+        <w:tab/>
+      </w:r>
+      <w:r>
+        <w:rPr>
+          <w:b/>
+        </w:rPr>
+        <w:t>Er</w:t>
+      </w:r>
+      <w:r>
+        <w:rPr>
+          <w:b/>
+        </w:rPr>
+        <w:t>gebnis</w:t>
+      </w:r>
+      <w:r>
+        <w:rPr>
+          <w:b/>
+        </w:rPr>
+        <w:tab/>
+      </w:r>
+      <w:r>
+        <w:t xml:space="preserve">Es erscheint ein Informationsdialog, der User wird </w:t>
+      </w:r>
+      <w:r>
+        <w:t>benachrichtigt, dass er</w:t>
+      </w:r>
+    </w:p>
+    <w:p>
+      <w:pPr>
+        <w:spacing w:after="0" w:line="240" w:lineRule="auto"/>
+        <w:ind w:left="2124" w:firstLine="708"/>
+      </w:pPr>
+      <w:r>
+        <w:t>sich nicht selbst entfernen darf</w:t>
+      </w:r>
+      <w:r>
+        <w:t>.</w:t>
+      </w:r>
+    </w:p>
+    <w:p>
+      <w:r>
+        <w:br w:type="page"/>
+      </w:r>
+    </w:p>
+    <w:p>
+      <w:pPr>
+        <w:spacing w:after="0" w:line="240" w:lineRule="auto"/>
+        <w:ind w:left="2124" w:firstLine="708"/>
+      </w:pPr>
+    </w:p>
+    <w:p>
+      <w:pPr>
+        <w:jc w:val="center"/>
+        <w:rPr>
+          <w:rFonts w:cstheme="minorHAnsi"/>
+          <w:sz w:val="28"/>
+          <w:u w:val="single"/>
+        </w:rPr>
+      </w:pPr>
+      <w:r>
+        <w:rPr>
+          <w:sz w:val="28"/>
+          <w:u w:val="single"/>
+        </w:rPr>
+        <w:t>Akzeptanzkriterium</w:t>
+      </w:r>
+      <w:r>
+        <w:rPr>
+          <w:sz w:val="28"/>
+          <w:u w:val="single"/>
+        </w:rPr>
+        <w:t xml:space="preserve"> User Story - </w:t>
+      </w:r>
+      <w:r>
+        <w:rPr>
+          <w:rFonts w:cstheme="minorHAnsi"/>
+          <w:sz w:val="28"/>
+          <w:u w:val="single"/>
+        </w:rPr>
+        <w:t>'</w:t>
+      </w:r>
+      <w:r>
+        <w:rPr>
+          <w:sz w:val="28"/>
+          <w:u w:val="single"/>
+        </w:rPr>
+        <w:t>S</w:t>
+      </w:r>
+      <w:r>
+        <w:rPr>
+          <w:sz w:val="28"/>
+          <w:u w:val="single"/>
+        </w:rPr>
+        <w:t>piel anlegen</w:t>
+      </w:r>
+      <w:r>
+        <w:rPr>
+          <w:rFonts w:cstheme="minorHAnsi"/>
+          <w:sz w:val="28"/>
+          <w:u w:val="single"/>
+        </w:rPr>
+        <w:t>'</w:t>
+      </w:r>
+    </w:p>
+    <w:p>
+      <w:pPr>
+        <w:jc w:val="center"/>
+        <w:rPr>
+          <w:rFonts w:cstheme="minorHAnsi"/>
+          <w:sz w:val="28"/>
+          <w:u w:val="single"/>
+        </w:rPr>
+      </w:pPr>
+    </w:p>
+    <w:p>
+      <w:r>
+        <w:t xml:space="preserve">Ein User mit </w:t>
+      </w:r>
+      <w:proofErr w:type="spellStart"/>
+      <w:r>
+        <w:t>Adminrechten</w:t>
+      </w:r>
+      <w:proofErr w:type="spellEnd"/>
+      <w:r>
+        <w:t xml:space="preserve"> kann </w:t>
+      </w:r>
+      <w:r>
+        <w:t>ein neues Spiel</w:t>
+      </w:r>
+      <w:r>
+        <w:t xml:space="preserve"> anlegen. Dies erfolgt durch die Eingabe eines </w:t>
+      </w:r>
+      <w:proofErr w:type="spellStart"/>
+      <w:r>
+        <w:t>gütligen</w:t>
+      </w:r>
+      <w:proofErr w:type="spellEnd"/>
+      <w:r>
+        <w:t xml:space="preserve"> </w:t>
+      </w:r>
+      <w:r>
+        <w:t>Datums.</w:t>
+      </w:r>
+    </w:p>
+    <w:p/>
+    <w:p>
+      <w:r>
+        <w:rPr>
+          <w:u w:val="single"/>
+        </w:rPr>
+        <w:t>Vorbedingung:</w:t>
+      </w:r>
+      <w:r>
+        <w:tab/>
+      </w:r>
+      <w:r>
+        <w:tab/>
+        <w:t xml:space="preserve">Der gerade angemeldete User besitzt </w:t>
+      </w:r>
+      <w:proofErr w:type="spellStart"/>
+      <w:r>
+        <w:t>Adminrechte</w:t>
+      </w:r>
+      <w:proofErr w:type="spellEnd"/>
+      <w:r>
+        <w:t>.</w:t>
+      </w:r>
+    </w:p>
+    <w:p>
       <w:bookmarkStart w:id="0" w:name="_GoBack"/>
       <w:bookmarkEnd w:id="0"/>
-      <w:r>
-        <w:t xml:space="preserve"> Passwort entspricht nicht den Anforderungen </w:t>
+    </w:p>
+    <w:p>
+      <w:pPr>
+        <w:rPr>
+          <w:u w:val="single"/>
+        </w:rPr>
+      </w:pPr>
+      <w:r>
+        <w:rPr>
+          <w:u w:val="single"/>
+        </w:rPr>
+        <w:t>Fehlerfälle</w:t>
+      </w:r>
+      <w:r>
+        <w:rPr>
+          <w:u w:val="single"/>
+        </w:rPr>
+        <w:t>:</w:t>
+      </w:r>
+    </w:p>
+    <w:p>
+      <w:pPr>
+        <w:spacing w:after="0" w:line="240" w:lineRule="auto"/>
+      </w:pPr>
+      <w:r>
+        <w:tab/>
+      </w:r>
+      <w:r>
+        <w:tab/>
+      </w:r>
+      <w:r>
+        <w:rPr>
+          <w:b/>
+        </w:rPr>
+        <w:t>Aktion</w:t>
+      </w:r>
+      <w:r>
+        <w:rPr>
+          <w:b/>
+        </w:rPr>
+        <w:tab/>
+        <w:t xml:space="preserve"> </w:t>
+      </w:r>
+      <w:r>
+        <w:rPr>
+          <w:b/>
+        </w:rPr>
+        <w:tab/>
+      </w:r>
+      <w:r>
+        <w:t>Das angegeben Datum liegt in der Zukunft</w:t>
+      </w:r>
+      <w:r>
+        <w:t>.</w:t>
+      </w:r>
+    </w:p>
+    <w:p>
+      <w:pPr>
+        <w:spacing w:after="0" w:line="240" w:lineRule="auto"/>
+      </w:pPr>
+      <w:r>
+        <w:tab/>
+      </w:r>
+      <w:r>
+        <w:tab/>
+      </w:r>
+      <w:r>
+        <w:rPr>
+          <w:b/>
+        </w:rPr>
+        <w:t>Er</w:t>
+      </w:r>
+      <w:r>
+        <w:rPr>
+          <w:b/>
+        </w:rPr>
+        <w:t>gebnis</w:t>
+      </w:r>
+      <w:r>
+        <w:rPr>
+          <w:b/>
+        </w:rPr>
+        <w:tab/>
+      </w:r>
+      <w:r>
+        <w:t xml:space="preserve">Es erscheint ein Informationsdialog, der User wird aufgefordert, </w:t>
+      </w:r>
+      <w:r>
+        <w:t>ein</w:t>
       </w:r>
     </w:p>
     <w:p>
@@ -686,418 +1513,10 @@
         <w:ind w:left="2124" w:firstLine="708"/>
       </w:pPr>
       <w:r>
-        <w:t>(mind. 5 Zeichen)</w:t>
-      </w:r>
-    </w:p>
-    <w:p>
-      <w:pPr>
-        <w:spacing w:after="0" w:line="240" w:lineRule="auto"/>
-      </w:pPr>
-      <w:r>
-        <w:tab/>
-      </w:r>
-      <w:r>
-        <w:tab/>
-      </w:r>
-      <w:r>
-        <w:rPr>
-          <w:b/>
-        </w:rPr>
-        <w:t>Ergebnis</w:t>
-      </w:r>
-      <w:r>
-        <w:tab/>
-        <w:t>Es werden die Mindestanforderungen bekannt gegeben.</w:t>
-      </w:r>
-    </w:p>
-    <w:p>
-      <w:r>
-        <w:br w:type="page"/>
-      </w:r>
-    </w:p>
-    <w:p>
-      <w:pPr>
-        <w:jc w:val="center"/>
-        <w:rPr>
-          <w:sz w:val="28"/>
-          <w:u w:val="single"/>
-        </w:rPr>
-      </w:pPr>
-    </w:p>
-    <w:p>
-      <w:pPr>
-        <w:jc w:val="center"/>
-        <w:rPr>
-          <w:rFonts w:cstheme="minorHAnsi"/>
-          <w:sz w:val="28"/>
-          <w:u w:val="single"/>
-        </w:rPr>
-      </w:pPr>
-      <w:r>
-        <w:rPr>
-          <w:sz w:val="28"/>
-          <w:u w:val="single"/>
-        </w:rPr>
-        <w:t>Akzeptanzkriterium</w:t>
-      </w:r>
-      <w:r>
-        <w:rPr>
-          <w:sz w:val="28"/>
-          <w:u w:val="single"/>
-        </w:rPr>
-        <w:t xml:space="preserve"> User Story - </w:t>
-      </w:r>
-      <w:r>
-        <w:rPr>
-          <w:rFonts w:cstheme="minorHAnsi"/>
-          <w:sz w:val="28"/>
-          <w:u w:val="single"/>
-        </w:rPr>
-        <w:t>'</w:t>
-      </w:r>
-      <w:r>
-        <w:rPr>
-          <w:sz w:val="28"/>
-          <w:u w:val="single"/>
-        </w:rPr>
-        <w:t>Positionen verwalten</w:t>
-      </w:r>
-      <w:r>
-        <w:rPr>
-          <w:rFonts w:cstheme="minorHAnsi"/>
-          <w:sz w:val="28"/>
-          <w:u w:val="single"/>
-        </w:rPr>
-        <w:t>'</w:t>
-      </w:r>
-    </w:p>
-    <w:p>
-      <w:pPr>
-        <w:jc w:val="center"/>
-        <w:rPr>
-          <w:rFonts w:cstheme="minorHAnsi"/>
-          <w:sz w:val="28"/>
-          <w:u w:val="single"/>
-        </w:rPr>
-      </w:pPr>
-    </w:p>
-    <w:p>
-      <w:r>
-        <w:t>Ein User kann seine eigenen Positionen verwalten, d.h. festlegen, welche Positionen für ihn spielbar sind. Wenn der User Adminrechte besitzt, kann er die Positionen aller Spieler verwalten.</w:t>
-      </w:r>
-    </w:p>
-    <w:p>
-      <w:r>
-        <w:t>Bei Spielen an denen der jeweilige User teilnimmt, kann er nur an einer Position spielen die er in seinem Profil als spielbar markiert hat.</w:t>
-      </w:r>
-    </w:p>
-    <w:p/>
-    <w:p>
-      <w:r>
-        <w:rPr>
-          <w:u w:val="single"/>
-        </w:rPr>
-        <w:t>Vorbedingung:</w:t>
-      </w:r>
-      <w:r>
-        <w:tab/>
-      </w:r>
-      <w:r>
-        <w:tab/>
-        <w:t>Der gerade angemeldete User befindet sich in seinem Profil oder besitzt</w:t>
-      </w:r>
-      <w:r>
-        <w:tab/>
-      </w:r>
-      <w:r>
-        <w:tab/>
-      </w:r>
-      <w:r>
-        <w:tab/>
-      </w:r>
-      <w:r>
-        <w:tab/>
-        <w:t>Adminrechte.</w:t>
-      </w:r>
-    </w:p>
-    <w:p/>
-    <w:p>
-      <w:pPr>
-        <w:rPr>
-          <w:u w:val="single"/>
-        </w:rPr>
-      </w:pPr>
-      <w:r>
-        <w:rPr>
-          <w:u w:val="single"/>
-        </w:rPr>
-        <w:t>Fehlerfälle</w:t>
-      </w:r>
-      <w:r>
-        <w:rPr>
-          <w:u w:val="single"/>
-        </w:rPr>
-        <w:t>:</w:t>
-      </w:r>
-    </w:p>
-    <w:p>
-      <w:pPr>
-        <w:spacing w:after="0" w:line="240" w:lineRule="auto"/>
-      </w:pPr>
-      <w:r>
-        <w:tab/>
-      </w:r>
-      <w:r>
-        <w:tab/>
-      </w:r>
-      <w:r>
-        <w:rPr>
-          <w:b/>
-        </w:rPr>
-        <w:t>Aktion</w:t>
-      </w:r>
-      <w:r>
-        <w:rPr>
-          <w:b/>
-        </w:rPr>
-        <w:tab/>
-        <w:t xml:space="preserve"> </w:t>
-      </w:r>
-      <w:r>
-        <w:rPr>
-          <w:b/>
-        </w:rPr>
-        <w:tab/>
-      </w:r>
-      <w:r>
-        <w:t>Keine Position wird als spielbar markiert.</w:t>
-      </w:r>
-    </w:p>
-    <w:p>
-      <w:pPr>
-        <w:spacing w:after="0" w:line="240" w:lineRule="auto"/>
-      </w:pPr>
-      <w:r>
-        <w:tab/>
-      </w:r>
-      <w:r>
-        <w:tab/>
-      </w:r>
-      <w:r>
-        <w:rPr>
-          <w:b/>
-        </w:rPr>
-        <w:t>Er</w:t>
-      </w:r>
-      <w:r>
-        <w:rPr>
-          <w:b/>
-        </w:rPr>
-        <w:t>gebnis</w:t>
-      </w:r>
-      <w:r>
-        <w:rPr>
-          <w:b/>
-        </w:rPr>
-        <w:tab/>
-      </w:r>
-      <w:r>
-        <w:t>Es erscheint ein Informationsdialog, der User wird aufgefordert, zumindest</w:t>
-      </w:r>
-    </w:p>
-    <w:p>
-      <w:pPr>
-        <w:spacing w:after="0" w:line="240" w:lineRule="auto"/>
-        <w:ind w:left="2124" w:firstLine="708"/>
-      </w:pPr>
-      <w:r>
-        <w:t>eine Position zu wählen.</w:t>
-      </w:r>
-    </w:p>
-    <w:p>
-      <w:r>
-        <w:br w:type="page"/>
-      </w:r>
-    </w:p>
-    <w:p>
-      <w:pPr>
-        <w:spacing w:after="0" w:line="240" w:lineRule="auto"/>
-        <w:ind w:left="2124" w:firstLine="708"/>
-      </w:pPr>
-    </w:p>
-    <w:p>
-      <w:pPr>
-        <w:jc w:val="center"/>
-        <w:rPr>
-          <w:rFonts w:cstheme="minorHAnsi"/>
-          <w:sz w:val="28"/>
-          <w:u w:val="single"/>
-        </w:rPr>
-      </w:pPr>
-      <w:r>
-        <w:rPr>
-          <w:sz w:val="28"/>
-          <w:u w:val="single"/>
-        </w:rPr>
-        <w:t>Akzeptanzkriterium</w:t>
-      </w:r>
-      <w:r>
-        <w:rPr>
-          <w:sz w:val="28"/>
-          <w:u w:val="single"/>
-        </w:rPr>
-        <w:t xml:space="preserve"> User Story - </w:t>
-      </w:r>
-      <w:r>
-        <w:rPr>
-          <w:rFonts w:cstheme="minorHAnsi"/>
-          <w:sz w:val="28"/>
-          <w:u w:val="single"/>
-        </w:rPr>
-        <w:t>'</w:t>
-      </w:r>
-      <w:r>
-        <w:rPr>
-          <w:sz w:val="28"/>
-          <w:u w:val="single"/>
-        </w:rPr>
-        <w:t>Spieler entfernen</w:t>
-      </w:r>
-      <w:r>
-        <w:rPr>
-          <w:rFonts w:cstheme="minorHAnsi"/>
-          <w:sz w:val="28"/>
-          <w:u w:val="single"/>
-        </w:rPr>
-        <w:t>'</w:t>
-      </w:r>
-    </w:p>
-    <w:p>
-      <w:pPr>
-        <w:jc w:val="center"/>
-        <w:rPr>
-          <w:rFonts w:cstheme="minorHAnsi"/>
-          <w:sz w:val="28"/>
-          <w:u w:val="single"/>
-        </w:rPr>
-      </w:pPr>
-    </w:p>
-    <w:p>
-      <w:r>
-        <w:t>Ein angemeldeter Admin kann aus allen angelegten Spielern einen auswählen und diesen entfernen. Dieser User kann daraufhin nicht mehr in die App einsteigen.</w:t>
-      </w:r>
-    </w:p>
-    <w:p/>
-    <w:p>
-      <w:r>
-        <w:rPr>
-          <w:u w:val="single"/>
-        </w:rPr>
-        <w:t>Vorbedingung:</w:t>
-      </w:r>
-      <w:r>
-        <w:tab/>
-      </w:r>
-      <w:r>
-        <w:tab/>
-        <w:t xml:space="preserve">Der gerade angemeldete User besitzt </w:t>
-      </w:r>
-      <w:r>
-        <w:t>Adminrechte.</w:t>
-      </w:r>
-    </w:p>
-    <w:p/>
-    <w:p>
-      <w:pPr>
-        <w:rPr>
-          <w:u w:val="single"/>
-        </w:rPr>
-      </w:pPr>
-      <w:r>
-        <w:rPr>
-          <w:u w:val="single"/>
-        </w:rPr>
-        <w:t>Fehlerfälle</w:t>
-      </w:r>
-      <w:r>
-        <w:rPr>
-          <w:u w:val="single"/>
-        </w:rPr>
-        <w:t>:</w:t>
-      </w:r>
-    </w:p>
-    <w:p>
-      <w:pPr>
-        <w:spacing w:after="0" w:line="240" w:lineRule="auto"/>
-      </w:pPr>
-      <w:r>
-        <w:tab/>
-      </w:r>
-      <w:r>
-        <w:tab/>
-      </w:r>
-      <w:r>
-        <w:rPr>
-          <w:b/>
-        </w:rPr>
-        <w:t>Aktion</w:t>
-      </w:r>
-      <w:r>
-        <w:rPr>
-          <w:b/>
-        </w:rPr>
-        <w:tab/>
-        <w:t xml:space="preserve"> </w:t>
-      </w:r>
-      <w:r>
-        <w:rPr>
-          <w:b/>
-        </w:rPr>
-        <w:tab/>
-      </w:r>
-      <w:r>
-        <w:t>Keine Position wird als spielbar markiert.</w:t>
-      </w:r>
-    </w:p>
-    <w:p>
-      <w:pPr>
-        <w:spacing w:after="0" w:line="240" w:lineRule="auto"/>
-      </w:pPr>
-      <w:r>
-        <w:tab/>
-      </w:r>
-      <w:r>
-        <w:tab/>
-      </w:r>
-      <w:r>
-        <w:rPr>
-          <w:b/>
-        </w:rPr>
-        <w:t>Er</w:t>
-      </w:r>
-      <w:r>
-        <w:rPr>
-          <w:b/>
-        </w:rPr>
-        <w:t>gebnis</w:t>
-      </w:r>
-      <w:r>
-        <w:rPr>
-          <w:b/>
-        </w:rPr>
-        <w:tab/>
-      </w:r>
-      <w:r>
-        <w:t>Es erscheint ein Informationsdialog, der User wird aufgefordert, zumindest</w:t>
-      </w:r>
-    </w:p>
-    <w:p>
-      <w:pPr>
-        <w:spacing w:after="0" w:line="240" w:lineRule="auto"/>
-        <w:ind w:left="2124" w:firstLine="708"/>
-      </w:pPr>
-      <w:r>
-        <w:t>eine Position zu wählen.</w:t>
+        <w:t>gültiges Datum anzugeben</w:t>
+      </w:r>
+      <w:r>
+        <w:t>.</w:t>
       </w:r>
     </w:p>
     <w:p>
@@ -1201,8 +1620,49 @@
         <w:rFonts w:cstheme="minorHAnsi"/>
         <w:sz w:val="20"/>
       </w:rPr>
-      <w:t>Gruppe 1 – Lagger, Sarkovic, Weiler, Wutti</w:t>
+      <w:t xml:space="preserve">Gruppe 1 – </w:t>
     </w:r>
+    <w:proofErr w:type="spellStart"/>
+    <w:r>
+      <w:rPr>
+        <w:rFonts w:cstheme="minorHAnsi"/>
+        <w:sz w:val="20"/>
+      </w:rPr>
+      <w:t>Lagger</w:t>
+    </w:r>
+    <w:proofErr w:type="spellEnd"/>
+    <w:r>
+      <w:rPr>
+        <w:rFonts w:cstheme="minorHAnsi"/>
+        <w:sz w:val="20"/>
+      </w:rPr>
+      <w:t xml:space="preserve">, </w:t>
+    </w:r>
+    <w:proofErr w:type="spellStart"/>
+    <w:r>
+      <w:rPr>
+        <w:rFonts w:cstheme="minorHAnsi"/>
+        <w:sz w:val="20"/>
+      </w:rPr>
+      <w:t>Sarkovic</w:t>
+    </w:r>
+    <w:proofErr w:type="spellEnd"/>
+    <w:r>
+      <w:rPr>
+        <w:rFonts w:cstheme="minorHAnsi"/>
+        <w:sz w:val="20"/>
+      </w:rPr>
+      <w:t xml:space="preserve">, Weiler, </w:t>
+    </w:r>
+    <w:proofErr w:type="spellStart"/>
+    <w:r>
+      <w:rPr>
+        <w:rFonts w:cstheme="minorHAnsi"/>
+        <w:sz w:val="20"/>
+      </w:rPr>
+      <w:t>Wutti</w:t>
+    </w:r>
+    <w:proofErr w:type="spellEnd"/>
     <w:r>
       <w:rPr>
         <w:rFonts w:cstheme="minorHAnsi"/>
@@ -1307,7 +1767,7 @@
         <w:sz w:val="20"/>
         <w:lang w:val="de-DE"/>
       </w:rPr>
-      <w:t>4</w:t>
+      <w:t>5</w:t>
     </w:r>
     <w:r>
       <w:rPr>
@@ -3633,7 +4093,7 @@
 </file>
 
 <file path=customXml/itemProps1.xml><?xml version="1.0" encoding="utf-8"?>
-<ds:datastoreItem xmlns:ds="http://schemas.openxmlformats.org/officeDocument/2006/customXml" ds:itemID="{B14AFC9A-BDFF-4860-A6B6-565B498D8D60}">
+<ds:datastoreItem xmlns:ds="http://schemas.openxmlformats.org/officeDocument/2006/customXml" ds:itemID="{D7E0BE5D-4034-4975-A3AB-43DA8DF97E39}">
   <ds:schemaRefs>
     <ds:schemaRef ds:uri="http://schemas.openxmlformats.org/officeDocument/2006/bibliography"/>
   </ds:schemaRefs>

</xml_diff>

<commit_message>
Akzeptanzkriterien updated AlertDialog for removing Player/Match updated
</commit_message>
<xml_diff>
--- a/documents/Akzeptanzkriterien.docx
+++ b/documents/Akzeptanzkriterien.docx
@@ -1717,7 +1717,7 @@
         <w:sz w:val="20"/>
         <w:lang w:val="de-DE"/>
       </w:rPr>
-      <w:t>4</w:t>
+      <w:t>3</w:t>
     </w:r>
     <w:r>
       <w:rPr>
@@ -4093,7 +4093,7 @@
 </file>
 
 <file path=customXml/itemProps1.xml><?xml version="1.0" encoding="utf-8"?>
-<ds:datastoreItem xmlns:ds="http://schemas.openxmlformats.org/officeDocument/2006/customXml" ds:itemID="{D7E0BE5D-4034-4975-A3AB-43DA8DF97E39}">
+<ds:datastoreItem xmlns:ds="http://schemas.openxmlformats.org/officeDocument/2006/customXml" ds:itemID="{D55C6920-BF25-48BC-8E94-0520121A06B5}">
   <ds:schemaRefs>
     <ds:schemaRef ds:uri="http://schemas.openxmlformats.org/officeDocument/2006/bibliography"/>
   </ds:schemaRefs>

</xml_diff>

<commit_message>
Add player needs to be verified
</commit_message>
<xml_diff>
--- a/documents/Akzeptanzkriterien.docx
+++ b/documents/Akzeptanzkriterien.docx
@@ -213,21 +213,7 @@
         <w:rPr>
           <w:sz w:val="28"/>
         </w:rPr>
-        <w:t xml:space="preserve">Gruppe 1 –  </w:t>
-      </w:r>
-      <w:proofErr w:type="spellStart"/>
-      <w:r>
-        <w:rPr>
-          <w:sz w:val="28"/>
-        </w:rPr>
-        <w:t>Lagger</w:t>
-      </w:r>
-      <w:proofErr w:type="spellEnd"/>
-      <w:r>
-        <w:rPr>
-          <w:sz w:val="28"/>
-        </w:rPr>
-        <w:t>,</w:t>
+        <w:t>Gruppe 1 –  Lagger,</w:t>
       </w:r>
     </w:p>
     <w:p>
@@ -245,20 +231,7 @@
           <w:sz w:val="28"/>
         </w:rPr>
         <w:tab/>
-      </w:r>
-      <w:proofErr w:type="spellStart"/>
-      <w:r>
-        <w:rPr>
-          <w:sz w:val="28"/>
-        </w:rPr>
-        <w:t>Sarkovic</w:t>
-      </w:r>
-      <w:proofErr w:type="spellEnd"/>
-      <w:r>
-        <w:rPr>
-          <w:sz w:val="28"/>
-        </w:rPr>
-        <w:t>,</w:t>
+        <w:t>Sarkovic,</w:t>
       </w:r>
     </w:p>
     <w:p>
@@ -294,15 +267,8 @@
           <w:sz w:val="28"/>
         </w:rPr>
         <w:tab/>
-      </w:r>
-      <w:proofErr w:type="spellStart"/>
-      <w:r>
-        <w:rPr>
-          <w:sz w:val="28"/>
-        </w:rPr>
         <w:t>Wutti</w:t>
       </w:r>
-      <w:proofErr w:type="spellEnd"/>
     </w:p>
     <w:p>
       <w:pPr>
@@ -461,15 +427,7 @@
         <w:t>Ein User</w:t>
       </w:r>
       <w:r>
-        <w:t xml:space="preserve"> mit </w:t>
-      </w:r>
-      <w:proofErr w:type="spellStart"/>
-      <w:r>
-        <w:t>Adminrechten</w:t>
-      </w:r>
-      <w:proofErr w:type="spellEnd"/>
-      <w:r>
-        <w:t xml:space="preserve"> kann einen neuen Spieler (Account) anlegen. Dies erfo</w:t>
+        <w:t xml:space="preserve"> mit Adminrechten kann einen neuen Spieler (Account) anlegen. Dies erfo</w:t>
       </w:r>
       <w:r>
         <w:t>lgt durch die Eingabe eines gült</w:t>
@@ -511,57 +469,174 @@
         <w:t>z</w:t>
       </w:r>
       <w:r>
-        <w:t xml:space="preserve">lich kann angegeben werden, ob der neu angelegte Account über </w:t>
-      </w:r>
-      <w:proofErr w:type="spellStart"/>
-      <w:r>
-        <w:t>Adminrechte</w:t>
-      </w:r>
-      <w:proofErr w:type="spellEnd"/>
-      <w:r>
+        <w:t xml:space="preserve">lich kann angegeben werden, ob der neu angelegte Account über Adminrechte </w:t>
+      </w:r>
+      <w:r>
+        <w:t>verfügen soll</w:t>
+      </w:r>
+      <w:r>
+        <w:t>.</w:t>
+      </w:r>
+    </w:p>
+    <w:p>
+      <w:r>
+        <w:t>Der neue Benutzer kann sich direkt nach dem Anlegen mit einem anderen Android Smartphone anmelden und hat Zugriff auf alle ihm gewährten Funktionalitäten.</w:t>
+      </w:r>
+    </w:p>
+    <w:p>
+      <w:pPr>
+        <w:spacing w:after="0" w:line="240" w:lineRule="auto"/>
+      </w:pPr>
+    </w:p>
+    <w:p>
+      <w:r>
+        <w:rPr>
+          <w:u w:val="single"/>
+        </w:rPr>
+        <w:t xml:space="preserve">Allgemeine </w:t>
+      </w:r>
+      <w:r>
+        <w:rPr>
+          <w:u w:val="single"/>
+        </w:rPr>
+        <w:t>Vorbedingung:</w:t>
+      </w:r>
+      <w:r>
+        <w:tab/>
+      </w:r>
+      <w:r>
+        <w:t>Der gerade angemeldete User besitzt Adminrechte</w:t>
+      </w:r>
+      <w:r>
+        <w:t>.</w:t>
+      </w:r>
+    </w:p>
+    <w:p>
+      <w:pPr>
+        <w:spacing w:after="0" w:line="240" w:lineRule="auto"/>
+      </w:pPr>
+    </w:p>
+    <w:p>
+      <w:r>
+        <w:rPr>
+          <w:u w:val="single"/>
+        </w:rPr>
+        <w:t>Testfälle</w:t>
+      </w:r>
+      <w:r>
+        <w:rPr>
+          <w:u w:val="single"/>
+        </w:rPr>
+        <w:t>:</w:t>
+      </w:r>
+    </w:p>
+    <w:p>
+      <w:pPr>
+        <w:spacing w:after="0" w:line="240" w:lineRule="auto"/>
+      </w:pPr>
+      <w:r>
+        <w:tab/>
+      </w:r>
+      <w:r>
+        <w:tab/>
+      </w:r>
+      <w:r>
+        <w:rPr>
+          <w:b/>
+        </w:rPr>
+        <w:t>Vorbedingung</w:t>
+      </w:r>
+      <w:r>
+        <w:rPr>
+          <w:b/>
+        </w:rPr>
+        <w:tab/>
+      </w:r>
+      <w:r>
+        <w:t>Der Username wird bereits von einem Account verwendet.</w:t>
+      </w:r>
+    </w:p>
+    <w:p>
+      <w:pPr>
+        <w:spacing w:after="0" w:line="240" w:lineRule="auto"/>
+      </w:pPr>
+      <w:r>
+        <w:tab/>
+      </w:r>
+      <w:r>
+        <w:tab/>
+      </w:r>
+      <w:r>
+        <w:rPr>
+          <w:b/>
+        </w:rPr>
+        <w:t>Aktion</w:t>
+      </w:r>
+      <w:r>
+        <w:rPr>
+          <w:b/>
+        </w:rPr>
+        <w:tab/>
+      </w:r>
+      <w:r>
+        <w:rPr>
+          <w:b/>
+        </w:rPr>
         <w:t xml:space="preserve"> </w:t>
       </w:r>
       <w:r>
-        <w:t>verfügen soll</w:t>
+        <w:rPr>
+          <w:b/>
+        </w:rPr>
+        <w:tab/>
+      </w:r>
+      <w:r>
+        <w:t>Der Name eines bereits existierenden Users wird eingegeben</w:t>
       </w:r>
       <w:r>
         <w:t>.</w:t>
       </w:r>
     </w:p>
     <w:p>
-      <w:r>
-        <w:t>Der neue Benutzer kann sich direkt nach dem Anlegen mit einem anderen Android Smartphone anmelden und hat Zugriff auf alle ihm gewährten Funktionalitäten.</w:t>
-      </w:r>
-    </w:p>
-    <w:p>
-      <w:pPr>
-        <w:spacing w:after="0" w:line="240" w:lineRule="auto"/>
-      </w:pPr>
-    </w:p>
-    <w:p>
-      <w:r>
-        <w:rPr>
-          <w:u w:val="single"/>
-        </w:rPr>
-        <w:t xml:space="preserve">Allgemeine </w:t>
-      </w:r>
-      <w:r>
-        <w:rPr>
-          <w:u w:val="single"/>
-        </w:rPr>
-        <w:t>Vorbedingung:</w:t>
-      </w:r>
-      <w:r>
-        <w:tab/>
-      </w:r>
-      <w:r>
-        <w:t xml:space="preserve">Der gerade angemeldete User besitzt </w:t>
-      </w:r>
-      <w:proofErr w:type="spellStart"/>
-      <w:r>
-        <w:t>Adminrechte</w:t>
-      </w:r>
-      <w:proofErr w:type="spellEnd"/>
+      <w:pPr>
+        <w:spacing w:after="0" w:line="240" w:lineRule="auto"/>
+      </w:pPr>
+      <w:r>
+        <w:tab/>
+      </w:r>
+      <w:r>
+        <w:tab/>
+      </w:r>
+      <w:r>
+        <w:rPr>
+          <w:b/>
+        </w:rPr>
+        <w:t>Er</w:t>
+      </w:r>
+      <w:r>
+        <w:rPr>
+          <w:b/>
+        </w:rPr>
+        <w:t>gebnis</w:t>
+      </w:r>
+      <w:r>
+        <w:rPr>
+          <w:b/>
+        </w:rPr>
+        <w:tab/>
+      </w:r>
+      <w:r>
+        <w:t xml:space="preserve">Es erscheint ein Informationsdialog, das Eingabefeld des Namens wird </w:t>
+      </w:r>
+    </w:p>
+    <w:p>
+      <w:pPr>
+        <w:spacing w:after="0" w:line="240" w:lineRule="auto"/>
+        <w:ind w:left="2124" w:firstLine="708"/>
+      </w:pPr>
+      <w:r>
+        <w:t>geleert</w:t>
+      </w:r>
       <w:r>
         <w:t>.</w:t>
       </w:r>
@@ -572,20 +647,6 @@
       </w:pPr>
     </w:p>
     <w:p>
-      <w:r>
-        <w:rPr>
-          <w:u w:val="single"/>
-        </w:rPr>
-        <w:t>Testfälle</w:t>
-      </w:r>
-      <w:r>
-        <w:rPr>
-          <w:u w:val="single"/>
-        </w:rPr>
-        <w:t>:</w:t>
-      </w:r>
-    </w:p>
-    <w:p>
       <w:pPr>
         <w:spacing w:after="0" w:line="240" w:lineRule="auto"/>
       </w:pPr>
@@ -599,17 +660,75 @@
         <w:rPr>
           <w:b/>
         </w:rPr>
-        <w:t>Vorbedingung</w:t>
+        <w:t>Aktion</w:t>
+      </w:r>
+      <w:r>
+        <w:tab/>
+      </w:r>
+      <w:r>
+        <w:tab/>
+      </w:r>
+      <w:r>
+        <w:t xml:space="preserve">Ein Name und ein Passwort </w:t>
+      </w:r>
+      <w:r>
+        <w:t>wird</w:t>
+      </w:r>
+      <w:r>
+        <w:t xml:space="preserve"> mit nicht zulässigen Zeichen </w:t>
+      </w:r>
+    </w:p>
+    <w:p>
+      <w:pPr>
+        <w:spacing w:after="0" w:line="240" w:lineRule="auto"/>
+        <w:ind w:left="2124" w:firstLine="708"/>
+      </w:pPr>
+      <w:r>
+        <w:t xml:space="preserve">(Sonderzeichen, Umlaute) </w:t>
+      </w:r>
+      <w:r>
+        <w:t>eingegeben</w:t>
+      </w:r>
+      <w:r>
+        <w:t>.</w:t>
+      </w:r>
+    </w:p>
+    <w:p>
+      <w:pPr>
+        <w:spacing w:after="0" w:line="240" w:lineRule="auto"/>
+      </w:pPr>
+      <w:r>
+        <w:tab/>
+      </w:r>
+      <w:r>
+        <w:tab/>
       </w:r>
       <w:r>
         <w:rPr>
           <w:b/>
         </w:rPr>
-        <w:tab/>
-      </w:r>
-      <w:r>
-        <w:t>Der Username wird bereits von einem Account verwendet.</w:t>
-      </w:r>
+        <w:t>Ergebnis</w:t>
+      </w:r>
+      <w:r>
+        <w:tab/>
+      </w:r>
+      <w:r>
+        <w:t xml:space="preserve">Es erscheint ein Informationsdialog, der Text im Eingabefeld wird rot </w:t>
+      </w:r>
+    </w:p>
+    <w:p>
+      <w:pPr>
+        <w:spacing w:after="0" w:line="240" w:lineRule="auto"/>
+        <w:ind w:left="2124" w:firstLine="708"/>
+      </w:pPr>
+      <w:r>
+        <w:t>markiert.</w:t>
+      </w:r>
+    </w:p>
+    <w:p>
+      <w:pPr>
+        <w:spacing w:after="0" w:line="240" w:lineRule="auto"/>
+      </w:pPr>
     </w:p>
     <w:p>
       <w:pPr>
@@ -628,299 +747,177 @@
         <w:t>Aktion</w:t>
       </w:r>
       <w:r>
+        <w:tab/>
+      </w:r>
+      <w:r>
+        <w:tab/>
+      </w:r>
+      <w:r>
+        <w:t xml:space="preserve">Ein Passwort welches die Mindestlänge (5 Zeichen) unterschreitet wird </w:t>
+      </w:r>
+    </w:p>
+    <w:p>
+      <w:pPr>
+        <w:spacing w:after="0" w:line="240" w:lineRule="auto"/>
+        <w:ind w:left="2124" w:firstLine="708"/>
+      </w:pPr>
+      <w:r>
+        <w:t>eingegeben.</w:t>
+      </w:r>
+    </w:p>
+    <w:p>
+      <w:pPr>
+        <w:spacing w:after="0" w:line="240" w:lineRule="auto"/>
+      </w:pPr>
+      <w:r>
+        <w:tab/>
+      </w:r>
+      <w:r>
+        <w:tab/>
+      </w:r>
+      <w:r>
         <w:rPr>
           <w:b/>
         </w:rPr>
+        <w:t>Ergebnis</w:t>
+      </w:r>
+      <w:r>
+        <w:tab/>
+        <w:t>Es werden die Mindestanforderungen bekannt gegeben.</w:t>
+      </w:r>
+    </w:p>
+    <w:p>
+      <w:pPr>
+        <w:spacing w:after="0" w:line="240" w:lineRule="auto"/>
+      </w:pPr>
+    </w:p>
+    <w:p>
+      <w:pPr>
+        <w:spacing w:after="0" w:line="240" w:lineRule="auto"/>
+      </w:pPr>
+      <w:r>
+        <w:tab/>
+      </w:r>
+      <w:r>
         <w:tab/>
       </w:r>
       <w:r>
         <w:rPr>
           <w:b/>
         </w:rPr>
-        <w:t xml:space="preserve"> </w:t>
+        <w:t>Aktion</w:t>
+      </w:r>
+      <w:r>
+        <w:tab/>
+      </w:r>
+      <w:r>
+        <w:tab/>
+      </w:r>
+      <w:r>
+        <w:t xml:space="preserve">Es wird ein Passwort zur Bestätigung angegeben, das nicht dem zuvor </w:t>
+      </w:r>
+    </w:p>
+    <w:p>
+      <w:pPr>
+        <w:spacing w:after="0" w:line="240" w:lineRule="auto"/>
+        <w:ind w:left="2124" w:firstLine="708"/>
+      </w:pPr>
+      <w:r>
+        <w:t>eingegebenen entspricht.</w:t>
+      </w:r>
+    </w:p>
+    <w:p>
+      <w:pPr>
+        <w:spacing w:after="0" w:line="240" w:lineRule="auto"/>
+      </w:pPr>
+      <w:r>
+        <w:tab/>
+      </w:r>
+      <w:r>
+        <w:tab/>
       </w:r>
       <w:r>
         <w:rPr>
           <w:b/>
         </w:rPr>
-        <w:tab/>
-      </w:r>
-      <w:r>
-        <w:t>Der Name eines bereits existierenden Users wird eingegeben</w:t>
-      </w:r>
-      <w:r>
-        <w:t>.</w:t>
-      </w:r>
-    </w:p>
-    <w:p>
-      <w:pPr>
-        <w:spacing w:after="0" w:line="240" w:lineRule="auto"/>
-      </w:pPr>
-      <w:r>
-        <w:tab/>
-      </w:r>
-      <w:r>
-        <w:tab/>
-      </w:r>
+        <w:t>Ergebnis</w:t>
+      </w:r>
+      <w:r>
+        <w:tab/>
+        <w:t>Es erscheint ein Informationsdialog, die Eingabefelder betreffend Passwort</w:t>
+      </w:r>
+    </w:p>
+    <w:p>
+      <w:pPr>
+        <w:spacing w:after="0" w:line="240" w:lineRule="auto"/>
+        <w:ind w:left="2124" w:firstLine="708"/>
+      </w:pPr>
+      <w:r>
+        <w:t>werden geleert.</w:t>
+      </w:r>
+    </w:p>
+    <w:p>
+      <w:pPr>
+        <w:spacing w:after="0" w:line="240" w:lineRule="auto"/>
+        <w:ind w:left="2124" w:firstLine="708"/>
+      </w:pPr>
+    </w:p>
+    <w:p>
+      <w:pPr>
+        <w:spacing w:after="0" w:line="240" w:lineRule="auto"/>
+        <w:ind w:left="708" w:firstLine="708"/>
+      </w:pPr>
       <w:r>
         <w:rPr>
           <w:b/>
         </w:rPr>
-        <w:t>Er</w:t>
+        <w:t>Aktion</w:t>
+      </w:r>
+      <w:r>
+        <w:tab/>
+      </w:r>
+      <w:r>
+        <w:tab/>
+      </w:r>
+      <w:r>
+        <w:t>Es wird nichts eingegeben.</w:t>
+      </w:r>
+    </w:p>
+    <w:p>
+      <w:pPr>
+        <w:spacing w:after="0" w:line="240" w:lineRule="auto"/>
+      </w:pPr>
+      <w:r>
+        <w:tab/>
+      </w:r>
+      <w:r>
+        <w:tab/>
       </w:r>
       <w:r>
         <w:rPr>
           <w:b/>
         </w:rPr>
-        <w:t>gebnis</w:t>
-      </w:r>
-      <w:r>
-        <w:rPr>
-          <w:b/>
-        </w:rPr>
-        <w:tab/>
-      </w:r>
-      <w:r>
-        <w:t xml:space="preserve">Es erscheint ein Informationsdialog, das Eingabefeld des Namens wird </w:t>
-      </w:r>
-    </w:p>
-    <w:p>
-      <w:pPr>
-        <w:spacing w:after="0" w:line="240" w:lineRule="auto"/>
-        <w:ind w:left="2124" w:firstLine="708"/>
-      </w:pPr>
-      <w:r>
-        <w:t>geleert</w:t>
-      </w:r>
-      <w:r>
-        <w:t>.</w:t>
-      </w:r>
-    </w:p>
-    <w:p>
-      <w:pPr>
-        <w:spacing w:after="0" w:line="240" w:lineRule="auto"/>
-      </w:pPr>
-    </w:p>
-    <w:p>
-      <w:pPr>
-        <w:spacing w:after="0" w:line="240" w:lineRule="auto"/>
-      </w:pPr>
-      <w:r>
-        <w:tab/>
-      </w:r>
-      <w:r>
-        <w:tab/>
-      </w:r>
-      <w:r>
-        <w:rPr>
-          <w:b/>
-        </w:rPr>
-        <w:t>Aktion</w:t>
-      </w:r>
-      <w:r>
-        <w:tab/>
-      </w:r>
-      <w:r>
-        <w:tab/>
-      </w:r>
-      <w:r>
-        <w:t xml:space="preserve">Ein Name und ein Passwort </w:t>
-      </w:r>
-      <w:r>
-        <w:t>wird</w:t>
-      </w:r>
-      <w:r>
-        <w:t xml:space="preserve"> mit nicht zulässigen Zeichen </w:t>
-      </w:r>
-    </w:p>
-    <w:p>
-      <w:pPr>
-        <w:spacing w:after="0" w:line="240" w:lineRule="auto"/>
-        <w:ind w:left="2124" w:firstLine="708"/>
-      </w:pPr>
-      <w:r>
-        <w:t xml:space="preserve">(Sonderzeichen, Umlaute) </w:t>
-      </w:r>
-      <w:r>
-        <w:t>eingegeben</w:t>
-      </w:r>
-      <w:r>
-        <w:t>.</w:t>
-      </w:r>
-    </w:p>
-    <w:p>
-      <w:pPr>
-        <w:spacing w:after="0" w:line="240" w:lineRule="auto"/>
-      </w:pPr>
-      <w:r>
-        <w:tab/>
-      </w:r>
-      <w:r>
-        <w:tab/>
-      </w:r>
-      <w:r>
-        <w:rPr>
-          <w:b/>
-        </w:rPr>
         <w:t>Ergebnis</w:t>
       </w:r>
       <w:r>
         <w:tab/>
-      </w:r>
-      <w:r>
-        <w:t xml:space="preserve">Es erscheint ein Informationsdialog, der Text im Eingabefeld wird rot </w:t>
-      </w:r>
-    </w:p>
-    <w:p>
-      <w:pPr>
-        <w:spacing w:after="0" w:line="240" w:lineRule="auto"/>
-        <w:ind w:left="2124" w:firstLine="708"/>
-      </w:pPr>
-      <w:r>
-        <w:t>markiert.</w:t>
-      </w:r>
-    </w:p>
-    <w:p>
-      <w:pPr>
-        <w:spacing w:after="0" w:line="240" w:lineRule="auto"/>
-      </w:pPr>
-    </w:p>
-    <w:p>
-      <w:pPr>
-        <w:spacing w:after="0" w:line="240" w:lineRule="auto"/>
-      </w:pPr>
-      <w:r>
-        <w:tab/>
-      </w:r>
-      <w:r>
-        <w:tab/>
-      </w:r>
-      <w:r>
-        <w:rPr>
-          <w:b/>
-        </w:rPr>
-        <w:t>Aktion</w:t>
-      </w:r>
-      <w:r>
-        <w:tab/>
-      </w:r>
-      <w:r>
-        <w:tab/>
-      </w:r>
-      <w:r>
-        <w:t xml:space="preserve">Ein Passwort welches die Mindestlänge (5 Zeichen) unterschreitet wird </w:t>
-      </w:r>
-    </w:p>
-    <w:p>
-      <w:pPr>
-        <w:spacing w:after="0" w:line="240" w:lineRule="auto"/>
-        <w:ind w:left="2124" w:firstLine="708"/>
-      </w:pPr>
-      <w:r>
-        <w:t>eingegeben.</w:t>
-      </w:r>
-    </w:p>
-    <w:p>
-      <w:pPr>
-        <w:spacing w:after="0" w:line="240" w:lineRule="auto"/>
-      </w:pPr>
-      <w:r>
-        <w:tab/>
-      </w:r>
-      <w:r>
-        <w:tab/>
-      </w:r>
-      <w:r>
-        <w:rPr>
-          <w:b/>
-        </w:rPr>
-        <w:t>Ergebnis</w:t>
-      </w:r>
-      <w:r>
-        <w:tab/>
-        <w:t>Es werden die Mindestanforderungen bekannt gegeben.</w:t>
-      </w:r>
-    </w:p>
-    <w:p>
-      <w:pPr>
-        <w:spacing w:after="0" w:line="240" w:lineRule="auto"/>
-      </w:pPr>
-    </w:p>
-    <w:p>
-      <w:pPr>
-        <w:spacing w:after="0" w:line="240" w:lineRule="auto"/>
-      </w:pPr>
-      <w:r>
-        <w:tab/>
-      </w:r>
-      <w:r>
-        <w:tab/>
-      </w:r>
-      <w:r>
-        <w:rPr>
-          <w:b/>
-        </w:rPr>
-        <w:t>Aktion</w:t>
-      </w:r>
-      <w:r>
-        <w:tab/>
-      </w:r>
-      <w:r>
-        <w:tab/>
-      </w:r>
-      <w:r>
-        <w:t xml:space="preserve">Es wird ein Passwort zur Bestätigung angegeben, das nicht dem zuvor </w:t>
-      </w:r>
-    </w:p>
-    <w:p>
-      <w:pPr>
-        <w:spacing w:after="0" w:line="240" w:lineRule="auto"/>
-        <w:ind w:left="2124" w:firstLine="708"/>
-      </w:pPr>
-      <w:r>
-        <w:t>eingegebenen entspricht.</w:t>
-      </w:r>
-    </w:p>
-    <w:p>
-      <w:pPr>
-        <w:spacing w:after="0" w:line="240" w:lineRule="auto"/>
-      </w:pPr>
-      <w:r>
-        <w:tab/>
-      </w:r>
-      <w:r>
-        <w:tab/>
-      </w:r>
-      <w:r>
-        <w:rPr>
-          <w:b/>
-        </w:rPr>
-        <w:t>Ergebnis</w:t>
-      </w:r>
-      <w:r>
-        <w:tab/>
-        <w:t>Es erscheint ein Informationsdialog, die Eingabefelder betreffend Passwort</w:t>
-      </w:r>
-    </w:p>
-    <w:p>
-      <w:pPr>
-        <w:spacing w:after="0" w:line="240" w:lineRule="auto"/>
-        <w:ind w:left="2124" w:firstLine="708"/>
-      </w:pPr>
-      <w:r>
-        <w:t>werden geleert.</w:t>
-      </w:r>
-    </w:p>
-    <w:p>
-      <w:pPr>
-        <w:spacing w:after="0" w:line="240" w:lineRule="auto"/>
-        <w:ind w:left="2124" w:firstLine="708"/>
-      </w:pPr>
-    </w:p>
-    <w:p>
-      <w:pPr>
-        <w:spacing w:after="0" w:line="240" w:lineRule="auto"/>
-        <w:ind w:left="2124" w:firstLine="708"/>
+        <w:t xml:space="preserve">Es </w:t>
+      </w:r>
+      <w:r>
+        <w:t xml:space="preserve">erscheint ein Informationsdialog, der </w:t>
+      </w:r>
+      <w:r>
+        <w:t>User auffordert etwas einzugeben.</w:t>
+      </w:r>
+    </w:p>
+    <w:p>
+      <w:pPr>
+        <w:spacing w:after="0" w:line="240" w:lineRule="auto"/>
+      </w:pPr>
+    </w:p>
+    <w:p>
+      <w:pPr>
+        <w:spacing w:after="0" w:line="240" w:lineRule="auto"/>
       </w:pPr>
       <w:bookmarkStart w:id="0" w:name="_GoBack"/>
       <w:bookmarkEnd w:id="0"/>
@@ -966,15 +963,7 @@
         <w:ind w:left="2124" w:firstLine="708"/>
       </w:pPr>
       <w:r>
-        <w:t xml:space="preserve">Die Checkbox für </w:t>
-      </w:r>
-      <w:proofErr w:type="spellStart"/>
-      <w:r>
-        <w:t>Adminrechte</w:t>
-      </w:r>
-      <w:proofErr w:type="spellEnd"/>
-      <w:r>
-        <w:t xml:space="preserve"> wird </w:t>
+        <w:t xml:space="preserve">Die Checkbox für Adminrechte wird </w:t>
       </w:r>
       <w:r>
         <w:t>angewählt</w:t>
@@ -1018,13 +1007,8 @@
         <w:t>Zusätzlich</w:t>
       </w:r>
       <w:r>
-        <w:t xml:space="preserve"> hat dieser </w:t>
-      </w:r>
-      <w:proofErr w:type="spellStart"/>
-      <w:r>
-        <w:t>Adminrechte</w:t>
-      </w:r>
-      <w:proofErr w:type="spellEnd"/>
+        <w:t xml:space="preserve"> hat dieser Adminrechte</w:t>
+      </w:r>
       <w:r>
         <w:t>.</w:t>
       </w:r>
@@ -1118,15 +1102,7 @@
     </w:p>
     <w:p>
       <w:r>
-        <w:t xml:space="preserve">Ein User kann seine eigenen Positionen verwalten, d.h. festlegen, welche Positionen für ihn spielbar sind. Wenn der User </w:t>
-      </w:r>
-      <w:proofErr w:type="spellStart"/>
-      <w:r>
-        <w:t>Adminrechte</w:t>
-      </w:r>
-      <w:proofErr w:type="spellEnd"/>
-      <w:r>
-        <w:t xml:space="preserve"> besitzt, kann er die Positionen aller Spieler verwalten.</w:t>
+        <w:t>Ein User kann seine eigenen Positionen verwalten, d.h. festlegen, welche Positionen für ihn spielbar sind. Wenn der User Adminrechte besitzt, kann er die Positionen aller Spieler verwalten.</w:t>
       </w:r>
     </w:p>
     <w:p>
@@ -1160,14 +1136,7 @@
       </w:r>
       <w:r>
         <w:tab/>
-      </w:r>
-      <w:proofErr w:type="spellStart"/>
-      <w:r>
-        <w:t>Adminrechte</w:t>
-      </w:r>
-      <w:proofErr w:type="spellEnd"/>
-      <w:r>
-        <w:t>.</w:t>
+        <w:t>Adminrechte.</w:t>
       </w:r>
     </w:p>
     <w:p/>
@@ -1352,13 +1321,8 @@
         <w:tab/>
         <w:t xml:space="preserve">Der gerade angemeldete User besitzt </w:t>
       </w:r>
-      <w:proofErr w:type="spellStart"/>
-      <w:r>
-        <w:t>Adminrechte</w:t>
-      </w:r>
-      <w:proofErr w:type="spellEnd"/>
-      <w:r>
-        <w:t>.</w:t>
+      <w:r>
+        <w:t>Adminrechte.</w:t>
       </w:r>
     </w:p>
     <w:p/>
@@ -1534,23 +1498,7 @@
     </w:p>
     <w:p>
       <w:r>
-        <w:t xml:space="preserve">Ein User mit </w:t>
-      </w:r>
-      <w:proofErr w:type="spellStart"/>
-      <w:r>
-        <w:t>Adminrechten</w:t>
-      </w:r>
-      <w:proofErr w:type="spellEnd"/>
-      <w:r>
-        <w:t xml:space="preserve"> kann ein neues Spiel anlegen. Dies erfolgt durch die Eingabe eines </w:t>
-      </w:r>
-      <w:proofErr w:type="spellStart"/>
-      <w:r>
-        <w:t>gütligen</w:t>
-      </w:r>
-      <w:proofErr w:type="spellEnd"/>
-      <w:r>
-        <w:t xml:space="preserve"> Datums.</w:t>
+        <w:t>Ein User mit Adminrechten kann ein neues Spiel anlegen. Dies erfolgt durch die Eingabe eines gütligen Datums.</w:t>
       </w:r>
     </w:p>
     <w:p/>
@@ -1566,15 +1514,7 @@
       </w:r>
       <w:r>
         <w:tab/>
-        <w:t xml:space="preserve">Der gerade angemeldete User besitzt </w:t>
-      </w:r>
-      <w:proofErr w:type="spellStart"/>
-      <w:r>
-        <w:t>Adminrechte</w:t>
-      </w:r>
-      <w:proofErr w:type="spellEnd"/>
-      <w:r>
-        <w:t>.</w:t>
+        <w:t>Der gerade angemeldete User besitzt Adminrechte.</w:t>
       </w:r>
     </w:p>
     <w:p/>
@@ -1781,49 +1721,8 @@
         <w:rFonts w:cstheme="minorHAnsi"/>
         <w:sz w:val="20"/>
       </w:rPr>
-      <w:t xml:space="preserve">Gruppe 1 – </w:t>
+      <w:t>Gruppe 1 – Lagger, Sarkovic, Weiler, Wutti</w:t>
     </w:r>
-    <w:proofErr w:type="spellStart"/>
-    <w:r>
-      <w:rPr>
-        <w:rFonts w:cstheme="minorHAnsi"/>
-        <w:sz w:val="20"/>
-      </w:rPr>
-      <w:t>Lagger</w:t>
-    </w:r>
-    <w:proofErr w:type="spellEnd"/>
-    <w:r>
-      <w:rPr>
-        <w:rFonts w:cstheme="minorHAnsi"/>
-        <w:sz w:val="20"/>
-      </w:rPr>
-      <w:t xml:space="preserve">, </w:t>
-    </w:r>
-    <w:proofErr w:type="spellStart"/>
-    <w:r>
-      <w:rPr>
-        <w:rFonts w:cstheme="minorHAnsi"/>
-        <w:sz w:val="20"/>
-      </w:rPr>
-      <w:t>Sarkovic</w:t>
-    </w:r>
-    <w:proofErr w:type="spellEnd"/>
-    <w:r>
-      <w:rPr>
-        <w:rFonts w:cstheme="minorHAnsi"/>
-        <w:sz w:val="20"/>
-      </w:rPr>
-      <w:t xml:space="preserve">, Weiler, </w:t>
-    </w:r>
-    <w:proofErr w:type="spellStart"/>
-    <w:r>
-      <w:rPr>
-        <w:rFonts w:cstheme="minorHAnsi"/>
-        <w:sz w:val="20"/>
-      </w:rPr>
-      <w:t>Wutti</w:t>
-    </w:r>
-    <w:proofErr w:type="spellEnd"/>
     <w:r>
       <w:rPr>
         <w:rFonts w:cstheme="minorHAnsi"/>
@@ -1878,7 +1777,7 @@
         <w:sz w:val="20"/>
         <w:lang w:val="de-DE"/>
       </w:rPr>
-      <w:t>5</w:t>
+      <w:t>2</w:t>
     </w:r>
     <w:r>
       <w:rPr>
@@ -3404,6 +3303,7 @@
     <w:lsdException w:name="HTML Sample" w:semiHidden="1" w:unhideWhenUsed="1"/>
     <w:lsdException w:name="HTML Typewriter" w:semiHidden="1" w:unhideWhenUsed="1"/>
     <w:lsdException w:name="HTML Variable" w:semiHidden="1" w:unhideWhenUsed="1"/>
+    <w:lsdException w:name="Normal Table" w:semiHidden="1" w:unhideWhenUsed="1"/>
     <w:lsdException w:name="annotation subject" w:semiHidden="1" w:unhideWhenUsed="1"/>
     <w:lsdException w:name="No List" w:semiHidden="1" w:unhideWhenUsed="1"/>
     <w:lsdException w:name="Outline List 1" w:semiHidden="1" w:unhideWhenUsed="1"/>
@@ -3448,6 +3348,7 @@
     <w:lsdException w:name="Table Professional" w:semiHidden="1" w:unhideWhenUsed="1"/>
     <w:lsdException w:name="Table Subtle 1" w:semiHidden="1" w:unhideWhenUsed="1"/>
     <w:lsdException w:name="Table Subtle 2" w:semiHidden="1" w:unhideWhenUsed="1"/>
+    <w:lsdException w:name="Table Web 1" w:semiHidden="1" w:unhideWhenUsed="1"/>
     <w:lsdException w:name="Table Web 2" w:semiHidden="1" w:unhideWhenUsed="1"/>
     <w:lsdException w:name="Table Web 3" w:semiHidden="1" w:unhideWhenUsed="1"/>
     <w:lsdException w:name="Balloon Text" w:semiHidden="1" w:unhideWhenUsed="1"/>
@@ -3766,6 +3667,7 @@
   <w:style w:type="character" w:default="1" w:styleId="Absatz-Standardschriftart">
     <w:name w:val="Default Paragraph Font"/>
     <w:uiPriority w:val="1"/>
+    <w:semiHidden/>
     <w:unhideWhenUsed/>
   </w:style>
   <w:style w:type="table" w:default="1" w:styleId="NormaleTabelle">
@@ -4254,7 +4156,7 @@
 </file>
 
 <file path=customXml/itemProps1.xml><?xml version="1.0" encoding="utf-8"?>
-<ds:datastoreItem xmlns:ds="http://schemas.openxmlformats.org/officeDocument/2006/customXml" ds:itemID="{CF07C1EB-FC3A-4432-8468-FA592CFD0D6C}">
+<ds:datastoreItem xmlns:ds="http://schemas.openxmlformats.org/officeDocument/2006/customXml" ds:itemID="{4BFCCBA9-2402-470A-A1BC-B4757F195062}">
   <ds:schemaRefs>
     <ds:schemaRef ds:uri="http://schemas.openxmlformats.org/officeDocument/2006/bibliography"/>
   </ds:schemaRefs>

</xml_diff>